<commit_message>
Edited the final design as per the feedback, need more updations
</commit_message>
<xml_diff>
--- a/Design_MCIProject.docx
+++ b/Design_MCIProject.docx
@@ -1,6 +1,6 @@
 
 <file path=word/document.xml><?xml version="1.0" encoding="utf-8"?>
-<w:document xmlns:wpc="http://schemas.microsoft.com/office/word/2010/wordprocessingCanvas" xmlns:cx="http://schemas.microsoft.com/office/drawing/2014/chartex" xmlns:cx1="http://schemas.microsoft.com/office/drawing/2015/9/8/chartex" xmlns:cx2="http://schemas.microsoft.com/office/drawing/2015/10/21/chartex" xmlns:cx3="http://schemas.microsoft.com/office/drawing/2016/5/9/chartex" xmlns:cx4="http://schemas.microsoft.com/office/drawing/2016/5/10/chartex" xmlns:cx5="http://schemas.microsoft.com/office/drawing/2016/5/11/chartex" xmlns:cx6="http://schemas.microsoft.com/office/drawing/2016/5/12/chartex" xmlns:cx7="http://schemas.microsoft.com/office/drawing/2016/5/13/chartex" xmlns:cx8="http://schemas.microsoft.com/office/drawing/2016/5/14/chartex" xmlns:mc="http://schemas.openxmlformats.org/markup-compatibility/2006" xmlns:aink="http://schemas.microsoft.com/office/drawing/2016/ink" xmlns:am3d="http://schemas.microsoft.com/office/drawing/2017/model3d" xmlns:o="urn:schemas-microsoft-com:office:office" xmlns:r="http://schemas.openxmlformats.org/officeDocument/2006/relationships" xmlns:m="http://schemas.openxmlformats.org/officeDocument/2006/math" xmlns:v="urn:schemas-microsoft-com:vml" xmlns:wp14="http://schemas.microsoft.com/office/word/2010/wordprocessingDrawing" xmlns:wp="http://schemas.openxmlformats.org/drawingml/2006/wordprocessingDrawing" xmlns:w10="urn:schemas-microsoft-com:office:word" xmlns:w="http://schemas.openxmlformats.org/wordprocessingml/2006/main" xmlns:w14="http://schemas.microsoft.com/office/word/2010/wordml" xmlns:w15="http://schemas.microsoft.com/office/word/2012/wordml" xmlns:w16cex="http://schemas.microsoft.com/office/word/2018/wordml/cex" xmlns:w16cid="http://schemas.microsoft.com/office/word/2016/wordml/cid" xmlns:w16="http://schemas.microsoft.com/office/word/2018/wordml" xmlns:w16se="http://schemas.microsoft.com/office/word/2015/wordml/symex" xmlns:wpg="http://schemas.microsoft.com/office/word/2010/wordprocessingGroup" xmlns:wpi="http://schemas.microsoft.com/office/word/2010/wordprocessingInk" xmlns:wne="http://schemas.microsoft.com/office/word/2006/wordml" xmlns:wps="http://schemas.microsoft.com/office/word/2010/wordprocessingShape" mc:Ignorable="w14 w15 w16se w16cid w16 w16cex wp14">
+<w:document xmlns:wpc="http://schemas.microsoft.com/office/word/2010/wordprocessingCanvas" xmlns:cx="http://schemas.microsoft.com/office/drawing/2014/chartex" xmlns:cx1="http://schemas.microsoft.com/office/drawing/2015/9/8/chartex" xmlns:cx2="http://schemas.microsoft.com/office/drawing/2015/10/21/chartex" xmlns:cx3="http://schemas.microsoft.com/office/drawing/2016/5/9/chartex" xmlns:cx4="http://schemas.microsoft.com/office/drawing/2016/5/10/chartex" xmlns:cx5="http://schemas.microsoft.com/office/drawing/2016/5/11/chartex" xmlns:cx6="http://schemas.microsoft.com/office/drawing/2016/5/12/chartex" xmlns:cx7="http://schemas.microsoft.com/office/drawing/2016/5/13/chartex" xmlns:cx8="http://schemas.microsoft.com/office/drawing/2016/5/14/chartex" xmlns:mc="http://schemas.openxmlformats.org/markup-compatibility/2006" xmlns:aink="http://schemas.microsoft.com/office/drawing/2016/ink" xmlns:am3d="http://schemas.microsoft.com/office/drawing/2017/model3d" xmlns:o="urn:schemas-microsoft-com:office:office" xmlns:r="http://schemas.openxmlformats.org/officeDocument/2006/relationships" xmlns:m="http://schemas.openxmlformats.org/officeDocument/2006/math" xmlns:v="urn:schemas-microsoft-com:vml" xmlns:wp14="http://schemas.microsoft.com/office/word/2010/wordprocessingDrawing" xmlns:wp="http://schemas.openxmlformats.org/drawingml/2006/wordprocessingDrawing" xmlns:w10="urn:schemas-microsoft-com:office:word" xmlns:w="http://schemas.openxmlformats.org/wordprocessingml/2006/main" xmlns:w14="http://schemas.microsoft.com/office/word/2010/wordml" xmlns:w15="http://schemas.microsoft.com/office/word/2012/wordml" xmlns:w16cid="http://schemas.microsoft.com/office/word/2016/wordml/cid" xmlns:w16se="http://schemas.microsoft.com/office/word/2015/wordml/symex" xmlns:wpg="http://schemas.microsoft.com/office/word/2010/wordprocessingGroup" xmlns:wpi="http://schemas.microsoft.com/office/word/2010/wordprocessingInk" xmlns:wne="http://schemas.microsoft.com/office/word/2006/wordml" xmlns:wps="http://schemas.microsoft.com/office/word/2010/wordprocessingShape" mc:Ignorable="w14 w15 w16se w16cid wp14">
   <w:body>
     <w:p>
       <w:pPr>
@@ -93,15 +93,7 @@
         <w:spacing w:after="97"/>
       </w:pPr>
       <w:r>
-        <w:t xml:space="preserve">Gather information, </w:t>
-      </w:r>
-      <w:proofErr w:type="gramStart"/>
-      <w:r>
-        <w:t>research</w:t>
-      </w:r>
-      <w:proofErr w:type="gramEnd"/>
-      <w:r>
-        <w:t xml:space="preserve"> and design a universal parsons puzzle which can be implemented for the subjects where algorithmic thinking is required. </w:t>
+        <w:t xml:space="preserve">Gather information, research and design a universal parsons puzzle which can be implemented for the subjects where algorithmic thinking is required. </w:t>
       </w:r>
     </w:p>
     <w:p>
@@ -248,6 +240,24 @@
           <w:rFonts w:asciiTheme="majorBidi" w:hAnsiTheme="majorBidi" w:cstheme="majorBidi"/>
         </w:rPr>
         <w:t>Option to create a new test.</w:t>
+      </w:r>
+      <w:r>
+        <w:rPr>
+          <w:rFonts w:asciiTheme="majorBidi" w:hAnsiTheme="majorBidi" w:cstheme="majorBidi"/>
+        </w:rPr>
+        <w:t xml:space="preserve"> Test will contain more </w:t>
+      </w:r>
+      <w:r>
+        <w:rPr>
+          <w:rFonts w:asciiTheme="majorBidi" w:hAnsiTheme="majorBidi" w:cstheme="majorBidi"/>
+        </w:rPr>
+        <w:t>than one</w:t>
+      </w:r>
+      <w:r>
+        <w:rPr>
+          <w:rFonts w:asciiTheme="majorBidi" w:hAnsiTheme="majorBidi" w:cstheme="majorBidi"/>
+        </w:rPr>
+        <w:t xml:space="preserve"> problem.</w:t>
       </w:r>
     </w:p>
     <w:p>
@@ -887,6 +897,24 @@
           <w:rFonts w:asciiTheme="majorBidi" w:hAnsiTheme="majorBidi" w:cstheme="majorBidi"/>
         </w:rPr>
         <w:t>with the line number of the codes):</w:t>
+      </w:r>
+    </w:p>
+    <w:p>
+      <w:pPr>
+        <w:jc w:val="both"/>
+        <w:rPr>
+          <w:rFonts w:asciiTheme="majorBidi" w:hAnsiTheme="majorBidi" w:cstheme="majorBidi"/>
+          <w:b/>
+          <w:bCs/>
+        </w:rPr>
+      </w:pPr>
+      <w:r>
+        <w:rPr>
+          <w:rFonts w:asciiTheme="majorBidi" w:hAnsiTheme="majorBidi" w:cstheme="majorBidi"/>
+          <w:b/>
+          <w:bCs/>
+        </w:rPr>
+        <w:t>DISTRACTOR</w:t>
       </w:r>
     </w:p>
     <w:p>
@@ -1122,7 +1150,13 @@
         <w:rPr>
           <w:rFonts w:asciiTheme="majorBidi" w:hAnsiTheme="majorBidi" w:cstheme="majorBidi"/>
         </w:rPr>
-        <w:t># can</w:t>
+        <w:t>istractor</w:t>
+      </w:r>
+      <w:r>
+        <w:rPr>
+          <w:rFonts w:asciiTheme="majorBidi" w:hAnsiTheme="majorBidi" w:cstheme="majorBidi"/>
+        </w:rPr>
+        <w:t xml:space="preserve"> can</w:t>
       </w:r>
       <w:r>
         <w:rPr>
@@ -1148,6 +1182,138 @@
         </w:rPr>
         <w:t>.</w:t>
       </w:r>
+    </w:p>
+    <w:p>
+      <w:pPr>
+        <w:autoSpaceDE w:val="0"/>
+        <w:autoSpaceDN w:val="0"/>
+        <w:adjustRightInd w:val="0"/>
+        <w:rPr>
+          <w:rFonts w:asciiTheme="majorBidi" w:hAnsiTheme="majorBidi" w:cstheme="majorBidi"/>
+        </w:rPr>
+      </w:pPr>
+    </w:p>
+    <w:p>
+      <w:pPr>
+        <w:autoSpaceDE w:val="0"/>
+        <w:autoSpaceDN w:val="0"/>
+        <w:adjustRightInd w:val="0"/>
+        <w:rPr>
+          <w:rFonts w:asciiTheme="majorBidi" w:hAnsiTheme="majorBidi" w:cstheme="majorBidi"/>
+          <w:color w:val="000000"/>
+        </w:rPr>
+      </w:pPr>
+      <w:r>
+        <w:rPr>
+          <w:rFonts w:asciiTheme="majorBidi" w:hAnsiTheme="majorBidi" w:cstheme="majorBidi"/>
+          <w:color w:val="000000"/>
+        </w:rPr>
+        <w:t xml:space="preserve">There are two sub-types of Parsons problems with distractors: </w:t>
+      </w:r>
+    </w:p>
+    <w:p>
+      <w:pPr>
+        <w:autoSpaceDE w:val="0"/>
+        <w:autoSpaceDN w:val="0"/>
+        <w:adjustRightInd w:val="0"/>
+        <w:rPr>
+          <w:rFonts w:asciiTheme="majorBidi" w:hAnsiTheme="majorBidi" w:cstheme="majorBidi"/>
+          <w:color w:val="000000"/>
+        </w:rPr>
+      </w:pPr>
+      <w:r>
+        <w:rPr>
+          <w:rFonts w:asciiTheme="majorBidi" w:hAnsiTheme="majorBidi" w:cstheme="majorBidi"/>
+          <w:i/>
+          <w:iCs/>
+          <w:color w:val="000000"/>
+        </w:rPr>
+        <w:t xml:space="preserve">Paired type: </w:t>
+      </w:r>
+      <w:r>
+        <w:rPr>
+          <w:rFonts w:asciiTheme="majorBidi" w:hAnsiTheme="majorBidi" w:cstheme="majorBidi"/>
+          <w:color w:val="000000"/>
+        </w:rPr>
+        <w:t xml:space="preserve">the correct code block and incorrect code block are shown as pairs so that the solver only has to choose between them. </w:t>
+      </w:r>
+      <w:r>
+        <w:rPr>
+          <w:rFonts w:asciiTheme="majorBidi" w:hAnsiTheme="majorBidi" w:cstheme="majorBidi"/>
+          <w:color w:val="000000"/>
+        </w:rPr>
+        <w:t>It is easier to solve as the student can realise the one of the options is a distractor/</w:t>
+      </w:r>
+    </w:p>
+    <w:p>
+      <w:pPr>
+        <w:jc w:val="both"/>
+        <w:rPr>
+          <w:rFonts w:asciiTheme="majorBidi" w:hAnsiTheme="majorBidi" w:cstheme="majorBidi"/>
+          <w:color w:val="000000"/>
+        </w:rPr>
+      </w:pPr>
+      <w:r>
+        <w:rPr>
+          <w:rFonts w:asciiTheme="majorBidi" w:hAnsiTheme="majorBidi" w:cstheme="majorBidi"/>
+          <w:i/>
+          <w:iCs/>
+          <w:color w:val="000000"/>
+        </w:rPr>
+        <w:t xml:space="preserve">Un-paired type: </w:t>
+      </w:r>
+      <w:r>
+        <w:rPr>
+          <w:rFonts w:asciiTheme="majorBidi" w:hAnsiTheme="majorBidi" w:cstheme="majorBidi"/>
+          <w:color w:val="000000"/>
+        </w:rPr>
+        <w:t>the code and incorrect code blocks are not shown in pairs, but are all jumbled together.</w:t>
+      </w:r>
+      <w:r>
+        <w:rPr>
+          <w:rFonts w:asciiTheme="majorBidi" w:hAnsiTheme="majorBidi" w:cstheme="majorBidi"/>
+          <w:color w:val="000000"/>
+        </w:rPr>
+        <w:t xml:space="preserve"> This makes it harder to solve for students , because the distractors are not explicitly shown to be distractors but students has to figure out the distractors </w:t>
+      </w:r>
+      <w:r>
+        <w:rPr>
+          <w:rFonts w:asciiTheme="majorBidi" w:hAnsiTheme="majorBidi" w:cstheme="majorBidi"/>
+          <w:color w:val="000000"/>
+        </w:rPr>
+        <w:t>from</w:t>
+      </w:r>
+      <w:r>
+        <w:rPr>
+          <w:rFonts w:asciiTheme="majorBidi" w:hAnsiTheme="majorBidi" w:cstheme="majorBidi"/>
+          <w:color w:val="000000"/>
+        </w:rPr>
+        <w:t xml:space="preserve"> the</w:t>
+      </w:r>
+      <w:r>
+        <w:rPr>
+          <w:rFonts w:asciiTheme="majorBidi" w:hAnsiTheme="majorBidi" w:cstheme="majorBidi"/>
+          <w:color w:val="000000"/>
+        </w:rPr>
+        <w:t xml:space="preserve"> given</w:t>
+      </w:r>
+      <w:bookmarkStart w:id="0" w:name="_GoBack"/>
+      <w:bookmarkEnd w:id="0"/>
+      <w:r>
+        <w:rPr>
+          <w:rFonts w:asciiTheme="majorBidi" w:hAnsiTheme="majorBidi" w:cstheme="majorBidi"/>
+          <w:color w:val="000000"/>
+        </w:rPr>
+        <w:t xml:space="preserve"> options.</w:t>
+      </w:r>
+    </w:p>
+    <w:p>
+      <w:pPr>
+        <w:jc w:val="both"/>
+        <w:rPr>
+          <w:rFonts w:asciiTheme="majorBidi" w:hAnsiTheme="majorBidi" w:cstheme="majorBidi"/>
+        </w:rPr>
+      </w:pPr>
     </w:p>
     <w:p>
       <w:pPr>
@@ -1234,6 +1400,7 @@
         <w:rPr>
           <w:rFonts w:asciiTheme="majorBidi" w:hAnsiTheme="majorBidi" w:cstheme="majorBidi"/>
         </w:rPr>
+        <w:lastRenderedPageBreak/>
         <w:t>a = 100</w:t>
       </w:r>
       <w:r>
@@ -1287,63 +1454,58 @@
       <w:r>
         <w:rPr>
           <w:rFonts w:asciiTheme="majorBidi" w:hAnsiTheme="majorBidi" w:cstheme="majorBidi"/>
+        </w:rPr>
+        <w:t>;</w:t>
+      </w:r>
+      <w:r>
+        <w:rPr>
+          <w:rFonts w:asciiTheme="majorBidi" w:hAnsiTheme="majorBidi" w:cstheme="majorBidi"/>
+        </w:rPr>
+        <w:t xml:space="preserve"> creating a paired distractor</w:t>
+      </w:r>
+    </w:p>
+    <w:p>
+      <w:pPr>
+        <w:jc w:val="both"/>
+        <w:rPr>
+          <w:rFonts w:asciiTheme="majorBidi" w:hAnsiTheme="majorBidi" w:cstheme="majorBidi"/>
           <w:b/>
           <w:bCs/>
         </w:rPr>
-        <w:t>#</w:t>
-      </w:r>
-      <w:r>
-        <w:rPr>
-          <w:rFonts w:asciiTheme="majorBidi" w:hAnsiTheme="majorBidi" w:cstheme="majorBidi"/>
-        </w:rPr>
-        <w:t>;</w:t>
-      </w:r>
-      <w:r>
-        <w:rPr>
-          <w:rFonts w:asciiTheme="majorBidi" w:hAnsiTheme="majorBidi" w:cstheme="majorBidi"/>
-        </w:rPr>
-        <w:t xml:space="preserve"> creating a paired distractor</w:t>
-      </w:r>
-    </w:p>
-    <w:p>
-      <w:pPr>
-        <w:ind w:firstLine="720"/>
-        <w:jc w:val="both"/>
-        <w:rPr>
-          <w:rFonts w:asciiTheme="majorBidi" w:hAnsiTheme="majorBidi" w:cstheme="majorBidi"/>
-        </w:rPr>
-      </w:pPr>
-    </w:p>
-    <w:p>
-      <w:pPr>
-        <w:jc w:val="both"/>
-        <w:rPr>
-          <w:rFonts w:asciiTheme="majorBidi" w:hAnsiTheme="majorBidi" w:cstheme="majorBidi"/>
-        </w:rPr>
-      </w:pPr>
-      <w:r>
+      </w:pPr>
+    </w:p>
+    <w:p>
+      <w:pPr>
+        <w:jc w:val="both"/>
         <w:rPr>
           <w:rFonts w:asciiTheme="majorBidi" w:hAnsiTheme="majorBidi" w:cstheme="majorBidi"/>
           <w:b/>
           <w:bCs/>
         </w:rPr>
-        <w:t>#f</w:t>
-      </w:r>
+      </w:pPr>
       <w:r>
         <w:rPr>
           <w:rFonts w:asciiTheme="majorBidi" w:hAnsiTheme="majorBidi" w:cstheme="majorBidi"/>
           <w:b/>
           <w:bCs/>
         </w:rPr>
-        <w:t xml:space="preserve"> </w:t>
-      </w:r>
+        <w:t>FILL IN THE BLANKS</w:t>
+      </w:r>
+    </w:p>
+    <w:p>
+      <w:pPr>
+        <w:jc w:val="both"/>
+        <w:rPr>
+          <w:rFonts w:asciiTheme="majorBidi" w:hAnsiTheme="majorBidi" w:cstheme="majorBidi"/>
+        </w:rPr>
+      </w:pPr>
       <w:r>
         <w:rPr>
           <w:rFonts w:asciiTheme="majorBidi" w:hAnsiTheme="majorBidi" w:cstheme="majorBidi"/>
           <w:b/>
           <w:bCs/>
         </w:rPr>
-        <w:t>_</w:t>
+        <w:t>#f</w:t>
       </w:r>
       <w:r>
         <w:rPr>
@@ -1351,7 +1513,7 @@
           <w:b/>
           <w:bCs/>
         </w:rPr>
-        <w:t xml:space="preserve"> #</w:t>
+        <w:t xml:space="preserve"> </w:t>
       </w:r>
       <w:r>
         <w:rPr>
@@ -1359,119 +1521,15 @@
           <w:b/>
           <w:bCs/>
         </w:rPr>
-        <w:t>f</w:t>
-      </w:r>
-      <w:r>
-        <w:rPr>
-          <w:rFonts w:asciiTheme="majorBidi" w:hAnsiTheme="majorBidi" w:cstheme="majorBidi"/>
-        </w:rPr>
-        <w:t xml:space="preserve">: </w:t>
-      </w:r>
-      <w:r>
-        <w:rPr>
-          <w:rFonts w:asciiTheme="majorBidi" w:hAnsiTheme="majorBidi" w:cstheme="majorBidi"/>
-        </w:rPr>
-        <w:t xml:space="preserve">for the </w:t>
-      </w:r>
-      <w:r>
-        <w:rPr>
-          <w:rFonts w:asciiTheme="majorBidi" w:hAnsiTheme="majorBidi" w:cstheme="majorBidi"/>
-        </w:rPr>
-        <w:t>adding the f</w:t>
-      </w:r>
-      <w:r>
-        <w:rPr>
-          <w:rFonts w:asciiTheme="majorBidi" w:hAnsiTheme="majorBidi" w:cstheme="majorBidi"/>
-        </w:rPr>
-        <w:t xml:space="preserve">ill in the </w:t>
-      </w:r>
-      <w:r>
-        <w:rPr>
-          <w:rFonts w:asciiTheme="majorBidi" w:hAnsiTheme="majorBidi" w:cstheme="majorBidi"/>
-        </w:rPr>
-        <w:t>blank</w:t>
-      </w:r>
-      <w:r>
-        <w:rPr>
-          <w:rFonts w:asciiTheme="majorBidi" w:hAnsiTheme="majorBidi" w:cstheme="majorBidi"/>
-        </w:rPr>
-        <w:t xml:space="preserve"> in between the drag and drop</w:t>
-      </w:r>
-      <w:r>
-        <w:rPr>
-          <w:rFonts w:asciiTheme="majorBidi" w:hAnsiTheme="majorBidi" w:cstheme="majorBidi"/>
-        </w:rPr>
-        <w:t>, th</w:t>
-      </w:r>
-      <w:r>
-        <w:rPr>
-          <w:rFonts w:asciiTheme="majorBidi" w:hAnsiTheme="majorBidi" w:cstheme="majorBidi"/>
-        </w:rPr>
-        <w:t>e following</w:t>
-      </w:r>
-      <w:r>
-        <w:rPr>
-          <w:rFonts w:asciiTheme="majorBidi" w:hAnsiTheme="majorBidi" w:cstheme="majorBidi"/>
-        </w:rPr>
-        <w:t xml:space="preserve"> syntax rule </w:t>
-      </w:r>
-      <w:r>
-        <w:rPr>
-          <w:rFonts w:asciiTheme="majorBidi" w:hAnsiTheme="majorBidi" w:cstheme="majorBidi"/>
-        </w:rPr>
-        <w:t xml:space="preserve">can be used </w:t>
-      </w:r>
-      <w:r>
-        <w:rPr>
-          <w:rFonts w:asciiTheme="majorBidi" w:hAnsiTheme="majorBidi" w:cstheme="majorBidi"/>
-        </w:rPr>
-        <w:t>to create a blank</w:t>
-      </w:r>
-      <w:r>
-        <w:rPr>
-          <w:rFonts w:asciiTheme="majorBidi" w:hAnsiTheme="majorBidi" w:cstheme="majorBidi"/>
-        </w:rPr>
-        <w:t xml:space="preserve"> to be filled</w:t>
-      </w:r>
-      <w:r>
-        <w:rPr>
-          <w:rFonts w:asciiTheme="majorBidi" w:hAnsiTheme="majorBidi" w:cstheme="majorBidi"/>
-        </w:rPr>
-        <w:t xml:space="preserve"> by the student while attempting the problem</w:t>
-      </w:r>
-    </w:p>
-    <w:p>
-      <w:pPr>
-        <w:jc w:val="both"/>
-        <w:rPr>
-          <w:rFonts w:asciiTheme="majorBidi" w:hAnsiTheme="majorBidi" w:cstheme="majorBidi"/>
-        </w:rPr>
-      </w:pPr>
+        <w:t>_</w:t>
+      </w:r>
       <w:r>
         <w:rPr>
           <w:rFonts w:asciiTheme="majorBidi" w:hAnsiTheme="majorBidi" w:cstheme="majorBidi"/>
           <w:b/>
           <w:bCs/>
         </w:rPr>
-        <w:t>Example:</w:t>
-      </w:r>
-      <w:r>
-        <w:rPr>
-          <w:rFonts w:asciiTheme="majorBidi" w:hAnsiTheme="majorBidi" w:cstheme="majorBidi"/>
-        </w:rPr>
-        <w:t xml:space="preserve"> </w:t>
-      </w:r>
-      <w:r>
-        <w:rPr>
-          <w:rFonts w:asciiTheme="majorBidi" w:hAnsiTheme="majorBidi" w:cstheme="majorBidi"/>
-        </w:rPr>
-        <w:t xml:space="preserve">  </w:t>
-      </w:r>
-      <w:r>
-        <w:rPr>
-          <w:rFonts w:asciiTheme="majorBidi" w:hAnsiTheme="majorBidi" w:cstheme="majorBidi"/>
-        </w:rPr>
-        <w:t xml:space="preserve">a = </w:t>
+        <w:t xml:space="preserve"> #</w:t>
       </w:r>
       <w:r>
         <w:rPr>
@@ -1479,21 +1537,119 @@
           <w:b/>
           <w:bCs/>
         </w:rPr>
-        <w:t xml:space="preserve">#f </w:t>
-      </w:r>
-      <w:r>
-        <w:rPr>
-          <w:rFonts w:asciiTheme="majorBidi" w:hAnsiTheme="majorBidi" w:cstheme="majorBidi"/>
-        </w:rPr>
-        <w:t>2</w:t>
-      </w:r>
+        <w:t>f</w:t>
+      </w:r>
+      <w:r>
+        <w:rPr>
+          <w:rFonts w:asciiTheme="majorBidi" w:hAnsiTheme="majorBidi" w:cstheme="majorBidi"/>
+        </w:rPr>
+        <w:t xml:space="preserve">: </w:t>
+      </w:r>
+      <w:r>
+        <w:rPr>
+          <w:rFonts w:asciiTheme="majorBidi" w:hAnsiTheme="majorBidi" w:cstheme="majorBidi"/>
+        </w:rPr>
+        <w:t xml:space="preserve">for the </w:t>
+      </w:r>
+      <w:r>
+        <w:rPr>
+          <w:rFonts w:asciiTheme="majorBidi" w:hAnsiTheme="majorBidi" w:cstheme="majorBidi"/>
+        </w:rPr>
+        <w:t>adding the f</w:t>
+      </w:r>
+      <w:r>
+        <w:rPr>
+          <w:rFonts w:asciiTheme="majorBidi" w:hAnsiTheme="majorBidi" w:cstheme="majorBidi"/>
+        </w:rPr>
+        <w:t xml:space="preserve">ill in the </w:t>
+      </w:r>
+      <w:r>
+        <w:rPr>
+          <w:rFonts w:asciiTheme="majorBidi" w:hAnsiTheme="majorBidi" w:cstheme="majorBidi"/>
+        </w:rPr>
+        <w:t>blank</w:t>
+      </w:r>
+      <w:r>
+        <w:rPr>
+          <w:rFonts w:asciiTheme="majorBidi" w:hAnsiTheme="majorBidi" w:cstheme="majorBidi"/>
+        </w:rPr>
+        <w:t xml:space="preserve"> in between the drag and drop</w:t>
+      </w:r>
+      <w:r>
+        <w:rPr>
+          <w:rFonts w:asciiTheme="majorBidi" w:hAnsiTheme="majorBidi" w:cstheme="majorBidi"/>
+        </w:rPr>
+        <w:t>, th</w:t>
+      </w:r>
+      <w:r>
+        <w:rPr>
+          <w:rFonts w:asciiTheme="majorBidi" w:hAnsiTheme="majorBidi" w:cstheme="majorBidi"/>
+        </w:rPr>
+        <w:t>e following</w:t>
+      </w:r>
+      <w:r>
+        <w:rPr>
+          <w:rFonts w:asciiTheme="majorBidi" w:hAnsiTheme="majorBidi" w:cstheme="majorBidi"/>
+        </w:rPr>
+        <w:t xml:space="preserve"> syntax rule </w:t>
+      </w:r>
+      <w:r>
+        <w:rPr>
+          <w:rFonts w:asciiTheme="majorBidi" w:hAnsiTheme="majorBidi" w:cstheme="majorBidi"/>
+        </w:rPr>
+        <w:t xml:space="preserve">can be used </w:t>
+      </w:r>
+      <w:r>
+        <w:rPr>
+          <w:rFonts w:asciiTheme="majorBidi" w:hAnsiTheme="majorBidi" w:cstheme="majorBidi"/>
+        </w:rPr>
+        <w:t>to create a blank</w:t>
+      </w:r>
+      <w:r>
+        <w:rPr>
+          <w:rFonts w:asciiTheme="majorBidi" w:hAnsiTheme="majorBidi" w:cstheme="majorBidi"/>
+        </w:rPr>
+        <w:t xml:space="preserve"> to be filled</w:t>
+      </w:r>
+      <w:r>
+        <w:rPr>
+          <w:rFonts w:asciiTheme="majorBidi" w:hAnsiTheme="majorBidi" w:cstheme="majorBidi"/>
+        </w:rPr>
+        <w:t xml:space="preserve"> by the student while attempting the problem</w:t>
+      </w:r>
+    </w:p>
+    <w:p>
+      <w:pPr>
+        <w:jc w:val="both"/>
+        <w:rPr>
+          <w:rFonts w:asciiTheme="majorBidi" w:hAnsiTheme="majorBidi" w:cstheme="majorBidi"/>
+        </w:rPr>
+      </w:pPr>
       <w:r>
         <w:rPr>
           <w:rFonts w:asciiTheme="majorBidi" w:hAnsiTheme="majorBidi" w:cstheme="majorBidi"/>
           <w:b/>
           <w:bCs/>
         </w:rPr>
-        <w:t xml:space="preserve"> #</w:t>
+        <w:t>Example:</w:t>
+      </w:r>
+      <w:r>
+        <w:rPr>
+          <w:rFonts w:asciiTheme="majorBidi" w:hAnsiTheme="majorBidi" w:cstheme="majorBidi"/>
+        </w:rPr>
+        <w:t xml:space="preserve"> </w:t>
+      </w:r>
+      <w:r>
+        <w:rPr>
+          <w:rFonts w:asciiTheme="majorBidi" w:hAnsiTheme="majorBidi" w:cstheme="majorBidi"/>
+        </w:rPr>
+        <w:t xml:space="preserve">  </w:t>
+      </w:r>
+      <w:r>
+        <w:rPr>
+          <w:rFonts w:asciiTheme="majorBidi" w:hAnsiTheme="majorBidi" w:cstheme="majorBidi"/>
+        </w:rPr>
+        <w:t xml:space="preserve">a = </w:t>
       </w:r>
       <w:r>
         <w:rPr>
@@ -1501,153 +1657,210 @@
           <w:b/>
           <w:bCs/>
         </w:rPr>
-        <w:t>f</w:t>
-      </w:r>
-      <w:r>
-        <w:rPr>
-          <w:rFonts w:asciiTheme="majorBidi" w:hAnsiTheme="majorBidi" w:cstheme="majorBidi"/>
-        </w:rPr>
-        <w:t>; Display</w:t>
-      </w:r>
-      <w:r>
-        <w:rPr>
-          <w:rFonts w:asciiTheme="majorBidi" w:hAnsiTheme="majorBidi" w:cstheme="majorBidi"/>
-        </w:rPr>
-        <w:t>: a = ____ (the answer is 2)</w:t>
-      </w:r>
-    </w:p>
-    <w:p>
-      <w:pPr>
-        <w:jc w:val="both"/>
-        <w:rPr>
-          <w:rFonts w:asciiTheme="majorBidi" w:hAnsiTheme="majorBidi" w:cstheme="majorBidi"/>
-        </w:rPr>
-      </w:pPr>
-      <w:r>
-        <w:rPr>
-          <w:rFonts w:asciiTheme="majorBidi" w:hAnsiTheme="majorBidi" w:cstheme="majorBidi"/>
-        </w:rPr>
-        <w:t xml:space="preserve">In between the rule, lies the answer and the student should type the same answer in the blank while attempting the puzzle to get it correct. </w:t>
-      </w:r>
-    </w:p>
-    <w:p>
-      <w:pPr>
-        <w:jc w:val="both"/>
-        <w:rPr>
-          <w:rFonts w:asciiTheme="majorBidi" w:hAnsiTheme="majorBidi" w:cstheme="majorBidi"/>
-        </w:rPr>
-      </w:pPr>
-    </w:p>
-    <w:p>
-      <w:pPr>
-        <w:jc w:val="both"/>
-        <w:rPr>
-          <w:rFonts w:asciiTheme="majorBidi" w:hAnsiTheme="majorBidi" w:cstheme="majorBidi"/>
-        </w:rPr>
-      </w:pPr>
+        <w:t xml:space="preserve">#f </w:t>
+      </w:r>
+      <w:r>
+        <w:rPr>
+          <w:rFonts w:asciiTheme="majorBidi" w:hAnsiTheme="majorBidi" w:cstheme="majorBidi"/>
+        </w:rPr>
+        <w:t>2</w:t>
+      </w:r>
       <w:r>
         <w:rPr>
           <w:rFonts w:asciiTheme="majorBidi" w:hAnsiTheme="majorBidi" w:cstheme="majorBidi"/>
           <w:b/>
           <w:bCs/>
         </w:rPr>
-        <w:t>#t#</w:t>
-      </w:r>
-      <w:r>
-        <w:rPr>
-          <w:rFonts w:asciiTheme="majorBidi" w:hAnsiTheme="majorBidi" w:cstheme="majorBidi"/>
-        </w:rPr>
-        <w:t>: indentation</w:t>
-      </w:r>
-    </w:p>
-    <w:p>
-      <w:pPr>
-        <w:jc w:val="both"/>
-        <w:rPr>
-          <w:rFonts w:asciiTheme="majorBidi" w:hAnsiTheme="majorBidi" w:cstheme="majorBidi"/>
-        </w:rPr>
-      </w:pPr>
+        <w:t xml:space="preserve"> #</w:t>
+      </w:r>
       <w:r>
         <w:rPr>
           <w:rFonts w:asciiTheme="majorBidi" w:hAnsiTheme="majorBidi" w:cstheme="majorBidi"/>
           <w:b/>
           <w:bCs/>
         </w:rPr>
-        <w:lastRenderedPageBreak/>
-        <w:t>Example:</w:t>
-      </w:r>
-      <w:r>
-        <w:rPr>
-          <w:rFonts w:asciiTheme="majorBidi" w:hAnsiTheme="majorBidi" w:cstheme="majorBidi"/>
-        </w:rPr>
-        <w:t xml:space="preserve"> </w:t>
-      </w:r>
-      <w:r>
+        <w:t>f</w:t>
+      </w:r>
+      <w:r>
+        <w:rPr>
+          <w:rFonts w:asciiTheme="majorBidi" w:hAnsiTheme="majorBidi" w:cstheme="majorBidi"/>
+        </w:rPr>
+        <w:t>; Display</w:t>
+      </w:r>
+      <w:r>
+        <w:rPr>
+          <w:rFonts w:asciiTheme="majorBidi" w:hAnsiTheme="majorBidi" w:cstheme="majorBidi"/>
+        </w:rPr>
+        <w:t>: a = ____ (the answer is 2)</w:t>
+      </w:r>
+    </w:p>
+    <w:p>
+      <w:pPr>
+        <w:jc w:val="both"/>
+        <w:rPr>
+          <w:rFonts w:asciiTheme="majorBidi" w:hAnsiTheme="majorBidi" w:cstheme="majorBidi"/>
+        </w:rPr>
+      </w:pPr>
+      <w:r>
+        <w:rPr>
+          <w:rFonts w:asciiTheme="majorBidi" w:hAnsiTheme="majorBidi" w:cstheme="majorBidi"/>
+        </w:rPr>
+        <w:t xml:space="preserve">In between the rule, lies the answer and the student should type the same answer in the blank while attempting the puzzle to get it correct. </w:t>
+      </w:r>
+    </w:p>
+    <w:p>
+      <w:pPr>
+        <w:jc w:val="both"/>
+        <w:rPr>
+          <w:rFonts w:asciiTheme="majorBidi" w:hAnsiTheme="majorBidi" w:cstheme="majorBidi"/>
+        </w:rPr>
+      </w:pPr>
+    </w:p>
+    <w:p>
+      <w:pPr>
+        <w:jc w:val="both"/>
         <w:rPr>
           <w:rFonts w:asciiTheme="majorBidi" w:hAnsiTheme="majorBidi" w:cstheme="majorBidi"/>
           <w:b/>
           <w:bCs/>
         </w:rPr>
-        <w:t>#</w:t>
-      </w:r>
-      <w:proofErr w:type="spellStart"/>
+      </w:pPr>
       <w:r>
         <w:rPr>
           <w:rFonts w:asciiTheme="majorBidi" w:hAnsiTheme="majorBidi" w:cstheme="majorBidi"/>
           <w:b/>
           <w:bCs/>
         </w:rPr>
-        <w:t>ttt</w:t>
-      </w:r>
-      <w:proofErr w:type="spellEnd"/>
+        <w:t>INDENTATION</w:t>
+      </w:r>
+    </w:p>
+    <w:p>
+      <w:pPr>
+        <w:jc w:val="both"/>
+        <w:rPr>
+          <w:rFonts w:asciiTheme="majorBidi" w:hAnsiTheme="majorBidi" w:cstheme="majorBidi"/>
+        </w:rPr>
+      </w:pPr>
       <w:r>
         <w:rPr>
           <w:rFonts w:asciiTheme="majorBidi" w:hAnsiTheme="majorBidi" w:cstheme="majorBidi"/>
           <w:b/>
           <w:bCs/>
         </w:rPr>
-        <w:t>#</w:t>
-      </w:r>
-      <w:r>
-        <w:rPr>
-          <w:rFonts w:asciiTheme="majorBidi" w:hAnsiTheme="majorBidi" w:cstheme="majorBidi"/>
-        </w:rPr>
-        <w:t xml:space="preserve"> </w:t>
-      </w:r>
-      <w:r>
-        <w:rPr>
-          <w:rFonts w:asciiTheme="majorBidi" w:hAnsiTheme="majorBidi" w:cstheme="majorBidi"/>
-        </w:rPr>
-        <w:t>It is</w:t>
-      </w:r>
-      <w:r>
-        <w:rPr>
-          <w:rFonts w:asciiTheme="majorBidi" w:hAnsiTheme="majorBidi" w:cstheme="majorBidi"/>
-        </w:rPr>
-        <w:t xml:space="preserve"> an example of </w:t>
-      </w:r>
-      <w:r>
-        <w:rPr>
-          <w:rFonts w:asciiTheme="majorBidi" w:hAnsiTheme="majorBidi" w:cstheme="majorBidi"/>
-        </w:rPr>
-        <w:t>3 indentation</w:t>
-      </w:r>
-      <w:r>
-        <w:rPr>
-          <w:rFonts w:asciiTheme="majorBidi" w:hAnsiTheme="majorBidi" w:cstheme="majorBidi"/>
-        </w:rPr>
-        <w:t xml:space="preserve"> as one t would define one level of indentation in the code required.</w:t>
-      </w:r>
-    </w:p>
-    <w:p>
-      <w:pPr>
-        <w:jc w:val="both"/>
+        <w:t>#t#</w:t>
+      </w:r>
+      <w:r>
+        <w:rPr>
+          <w:rFonts w:asciiTheme="majorBidi" w:hAnsiTheme="majorBidi" w:cstheme="majorBidi"/>
+        </w:rPr>
+        <w:t>: indentation</w:t>
+      </w:r>
+    </w:p>
+    <w:p>
+      <w:pPr>
+        <w:jc w:val="both"/>
+        <w:rPr>
+          <w:rFonts w:asciiTheme="majorBidi" w:hAnsiTheme="majorBidi" w:cstheme="majorBidi"/>
+        </w:rPr>
+      </w:pPr>
+      <w:r>
         <w:rPr>
           <w:rFonts w:asciiTheme="majorBidi" w:hAnsiTheme="majorBidi" w:cstheme="majorBidi"/>
           <w:b/>
           <w:bCs/>
         </w:rPr>
-      </w:pPr>
+        <w:t>Example:</w:t>
+      </w:r>
+      <w:r>
+        <w:rPr>
+          <w:rFonts w:asciiTheme="majorBidi" w:hAnsiTheme="majorBidi" w:cstheme="majorBidi"/>
+        </w:rPr>
+        <w:t xml:space="preserve"> </w:t>
+      </w:r>
+      <w:r>
+        <w:rPr>
+          <w:rFonts w:asciiTheme="majorBidi" w:hAnsiTheme="majorBidi" w:cstheme="majorBidi"/>
+          <w:b/>
+          <w:bCs/>
+        </w:rPr>
+        <w:t>#</w:t>
+      </w:r>
+      <w:proofErr w:type="spellStart"/>
+      <w:r>
+        <w:rPr>
+          <w:rFonts w:asciiTheme="majorBidi" w:hAnsiTheme="majorBidi" w:cstheme="majorBidi"/>
+          <w:b/>
+          <w:bCs/>
+        </w:rPr>
+        <w:t>ttt</w:t>
+      </w:r>
+      <w:proofErr w:type="spellEnd"/>
+      <w:r>
+        <w:rPr>
+          <w:rFonts w:asciiTheme="majorBidi" w:hAnsiTheme="majorBidi" w:cstheme="majorBidi"/>
+          <w:b/>
+          <w:bCs/>
+        </w:rPr>
+        <w:t>#</w:t>
+      </w:r>
+      <w:r>
+        <w:rPr>
+          <w:rFonts w:asciiTheme="majorBidi" w:hAnsiTheme="majorBidi" w:cstheme="majorBidi"/>
+        </w:rPr>
+        <w:t xml:space="preserve"> </w:t>
+      </w:r>
+      <w:r>
+        <w:rPr>
+          <w:rFonts w:asciiTheme="majorBidi" w:hAnsiTheme="majorBidi" w:cstheme="majorBidi"/>
+        </w:rPr>
+        <w:t>It is</w:t>
+      </w:r>
+      <w:r>
+        <w:rPr>
+          <w:rFonts w:asciiTheme="majorBidi" w:hAnsiTheme="majorBidi" w:cstheme="majorBidi"/>
+        </w:rPr>
+        <w:t xml:space="preserve"> an example of </w:t>
+      </w:r>
+      <w:r>
+        <w:rPr>
+          <w:rFonts w:asciiTheme="majorBidi" w:hAnsiTheme="majorBidi" w:cstheme="majorBidi"/>
+        </w:rPr>
+        <w:t>3 indentation</w:t>
+      </w:r>
+      <w:r>
+        <w:rPr>
+          <w:rFonts w:asciiTheme="majorBidi" w:hAnsiTheme="majorBidi" w:cstheme="majorBidi"/>
+        </w:rPr>
+        <w:t xml:space="preserve"> as one t would define one level of indentation in the code required.</w:t>
+      </w:r>
+    </w:p>
+    <w:p>
+      <w:pPr>
+        <w:jc w:val="both"/>
+        <w:rPr>
+          <w:rFonts w:asciiTheme="majorBidi" w:hAnsiTheme="majorBidi" w:cstheme="majorBidi"/>
+          <w:b/>
+          <w:bCs/>
+        </w:rPr>
+      </w:pPr>
+    </w:p>
+    <w:p>
+      <w:pPr>
+        <w:jc w:val="both"/>
+        <w:rPr>
+          <w:rFonts w:asciiTheme="majorBidi" w:hAnsiTheme="majorBidi" w:cstheme="majorBidi"/>
+          <w:b/>
+          <w:bCs/>
+        </w:rPr>
+      </w:pPr>
+      <w:r>
+        <w:rPr>
+          <w:rFonts w:asciiTheme="majorBidi" w:hAnsiTheme="majorBidi" w:cstheme="majorBidi"/>
+          <w:b/>
+          <w:bCs/>
+        </w:rPr>
+        <w:t xml:space="preserve">COMMENT </w:t>
+      </w:r>
     </w:p>
     <w:p>
       <w:pPr>
@@ -1760,7 +1973,7 @@
           <w:rFonts w:asciiTheme="majorBidi" w:hAnsiTheme="majorBidi" w:cstheme="majorBidi"/>
         </w:rPr>
       </w:pPr>
-      <w:bookmarkStart w:id="0" w:name="_Hlk42258714"/>
+      <w:bookmarkStart w:id="1" w:name="_Hlk42258714"/>
       <w:r>
         <w:rPr>
           <w:rFonts w:asciiTheme="majorBidi" w:hAnsiTheme="majorBidi" w:cstheme="majorBidi"/>
@@ -1843,7 +2056,7 @@
         <w:rPr>
           <w:rFonts w:asciiTheme="majorBidi" w:hAnsiTheme="majorBidi" w:cstheme="majorBidi"/>
         </w:rPr>
-        <w:t>. This option is necessary to prevent over-attempts of actions. Students can use hit and tri</w:t>
+        <w:t>. This option is necessary to prevent over-attempts of actions. Students can use tri</w:t>
       </w:r>
       <w:r>
         <w:rPr>
@@ -1855,7 +2068,19 @@
         <w:rPr>
           <w:rFonts w:asciiTheme="majorBidi" w:hAnsiTheme="majorBidi" w:cstheme="majorBidi"/>
         </w:rPr>
-        <w:t>l without actually knowing how to solve the problem</w:t>
+        <w:t>l</w:t>
+      </w:r>
+      <w:r>
+        <w:rPr>
+          <w:rFonts w:asciiTheme="majorBidi" w:hAnsiTheme="majorBidi" w:cstheme="majorBidi"/>
+        </w:rPr>
+        <w:t xml:space="preserve"> and error</w:t>
+      </w:r>
+      <w:r>
+        <w:rPr>
+          <w:rFonts w:asciiTheme="majorBidi" w:hAnsiTheme="majorBidi" w:cstheme="majorBidi"/>
+        </w:rPr>
+        <w:t xml:space="preserve"> without actually knowing how to solve the problem</w:t>
       </w:r>
       <w:r>
         <w:rPr>
@@ -1867,7 +2092,43 @@
         <w:rPr>
           <w:rFonts w:asciiTheme="majorBidi" w:hAnsiTheme="majorBidi" w:cstheme="majorBidi"/>
         </w:rPr>
-        <w:t xml:space="preserve"> hence this action will prevent students from mindlessly working on the quiz as well as prevent the chances of hit and trial from students.</w:t>
+        <w:t xml:space="preserve"> hence this action will prevent students from </w:t>
+      </w:r>
+      <w:r>
+        <w:rPr>
+          <w:rFonts w:asciiTheme="majorBidi" w:hAnsiTheme="majorBidi" w:cstheme="majorBidi"/>
+        </w:rPr>
+        <w:t>guessing without thought for</w:t>
+      </w:r>
+      <w:r>
+        <w:rPr>
+          <w:rFonts w:asciiTheme="majorBidi" w:hAnsiTheme="majorBidi" w:cstheme="majorBidi"/>
+        </w:rPr>
+        <w:t xml:space="preserve"> the quiz as well as prevent the chances of </w:t>
+      </w:r>
+      <w:r>
+        <w:rPr>
+          <w:rFonts w:asciiTheme="majorBidi" w:hAnsiTheme="majorBidi" w:cstheme="majorBidi"/>
+        </w:rPr>
+        <w:t>trial</w:t>
+      </w:r>
+      <w:r>
+        <w:rPr>
+          <w:rFonts w:asciiTheme="majorBidi" w:hAnsiTheme="majorBidi" w:cstheme="majorBidi"/>
+        </w:rPr>
+        <w:t xml:space="preserve"> and </w:t>
+      </w:r>
+      <w:r>
+        <w:rPr>
+          <w:rFonts w:asciiTheme="majorBidi" w:hAnsiTheme="majorBidi" w:cstheme="majorBidi"/>
+        </w:rPr>
+        <w:t>error</w:t>
+      </w:r>
+      <w:r>
+        <w:rPr>
+          <w:rFonts w:asciiTheme="majorBidi" w:hAnsiTheme="majorBidi" w:cstheme="majorBidi"/>
+        </w:rPr>
+        <w:t xml:space="preserve"> from students.</w:t>
       </w:r>
     </w:p>
     <w:p>
@@ -2574,7 +2835,7 @@
         </w:rPr>
       </w:pPr>
     </w:p>
-    <w:bookmarkEnd w:id="0"/>
+    <w:bookmarkEnd w:id="1"/>
     <w:p>
       <w:pPr>
         <w:pStyle w:val="ListParagraph"/>
@@ -2823,7 +3084,7 @@
         <w:rPr>
           <w:rFonts w:asciiTheme="majorBidi" w:hAnsiTheme="majorBidi" w:cstheme="majorBidi"/>
         </w:rPr>
-        <w:t xml:space="preserve">Due date of the problem/test: The instructor can choose to add the due date of the problem or test by which the students will have to complete the it. This will make sure that the students are working </w:t>
+        <w:t xml:space="preserve">Due date of the problem/test: The instructor can choose to add the due date of the problem or test by which the students will have to complete it. This will make sure that the students are working </w:t>
       </w:r>
       <w:r>
         <w:rPr>
@@ -2879,7 +3140,7 @@
           <w:rFonts w:asciiTheme="majorBidi" w:hAnsiTheme="majorBidi" w:cstheme="majorBidi"/>
         </w:rPr>
       </w:pPr>
-      <w:bookmarkStart w:id="1" w:name="_Hlk42252727"/>
+      <w:bookmarkStart w:id="2" w:name="_Hlk42252727"/>
       <w:r>
         <w:rPr>
           <w:rFonts w:asciiTheme="majorBidi" w:hAnsiTheme="majorBidi" w:cstheme="majorBidi"/>
@@ -3008,7 +3269,7 @@
         </w:rPr>
         <w:t>.</w:t>
       </w:r>
-      <w:bookmarkEnd w:id="1"/>
+      <w:bookmarkEnd w:id="2"/>
     </w:p>
     <w:p>
       <w:pPr>
@@ -4071,109 +4332,6 @@
         <w:jc w:val="both"/>
         <w:rPr>
           <w:rFonts w:asciiTheme="majorBidi" w:hAnsiTheme="majorBidi" w:cstheme="majorBidi"/>
-        </w:rPr>
-      </w:pPr>
-    </w:p>
-    <w:p>
-      <w:pPr>
-        <w:jc w:val="both"/>
-        <w:rPr>
-          <w:rFonts w:asciiTheme="majorBidi" w:hAnsiTheme="majorBidi" w:cstheme="majorBidi"/>
-        </w:rPr>
-      </w:pPr>
-      <w:r>
-        <w:rPr>
-          <w:rFonts w:asciiTheme="majorBidi" w:hAnsiTheme="majorBidi" w:cstheme="majorBidi"/>
-          <w:noProof/>
-        </w:rPr>
-        <w:lastRenderedPageBreak/>
-        <w:drawing>
-          <wp:inline distT="0" distB="0" distL="0" distR="0" wp14:anchorId="33008DF2" wp14:editId="37524C7E">
-            <wp:extent cx="5943600" cy="2958972"/>
-            <wp:effectExtent l="0" t="0" r="0" b="0"/>
-            <wp:docPr id="6" name="Picture 6"/>
-            <wp:cNvGraphicFramePr>
-              <a:graphicFrameLocks xmlns:a="http://schemas.openxmlformats.org/drawingml/2006/main" noChangeAspect="1"/>
-            </wp:cNvGraphicFramePr>
-            <a:graphic xmlns:a="http://schemas.openxmlformats.org/drawingml/2006/main">
-              <a:graphicData uri="http://schemas.openxmlformats.org/drawingml/2006/picture">
-                <pic:pic xmlns:pic="http://schemas.openxmlformats.org/drawingml/2006/picture">
-                  <pic:nvPicPr>
-                    <pic:cNvPr id="0" name="Picture 4"/>
-                    <pic:cNvPicPr>
-                      <a:picLocks noChangeAspect="1" noChangeArrowheads="1"/>
-                    </pic:cNvPicPr>
-                  </pic:nvPicPr>
-                  <pic:blipFill>
-                    <a:blip r:embed="rId20">
-                      <a:extLst>
-                        <a:ext uri="{28A0092B-C50C-407E-A947-70E740481C1C}">
-                          <a14:useLocalDpi xmlns:a14="http://schemas.microsoft.com/office/drawing/2010/main" val="0"/>
-                        </a:ext>
-                      </a:extLst>
-                    </a:blip>
-                    <a:srcRect/>
-                    <a:stretch>
-                      <a:fillRect/>
-                    </a:stretch>
-                  </pic:blipFill>
-                  <pic:spPr bwMode="auto">
-                    <a:xfrm>
-                      <a:off x="0" y="0"/>
-                      <a:ext cx="5943600" cy="2958972"/>
-                    </a:xfrm>
-                    <a:prstGeom prst="rect">
-                      <a:avLst/>
-                    </a:prstGeom>
-                    <a:noFill/>
-                    <a:ln>
-                      <a:noFill/>
-                    </a:ln>
-                  </pic:spPr>
-                </pic:pic>
-              </a:graphicData>
-            </a:graphic>
-          </wp:inline>
-        </w:drawing>
-      </w:r>
-    </w:p>
-    <w:p>
-      <w:pPr>
-        <w:jc w:val="both"/>
-        <w:rPr>
-          <w:rFonts w:asciiTheme="majorBidi" w:hAnsiTheme="majorBidi" w:cstheme="majorBidi"/>
-        </w:rPr>
-      </w:pPr>
-      <w:r>
-        <w:rPr>
-          <w:rFonts w:asciiTheme="majorBidi" w:hAnsiTheme="majorBidi" w:cstheme="majorBidi"/>
-        </w:rPr>
-        <w:t xml:space="preserve">Figure </w:t>
-      </w:r>
-      <w:r>
-        <w:rPr>
-          <w:rFonts w:asciiTheme="majorBidi" w:hAnsiTheme="majorBidi" w:cstheme="majorBidi"/>
-        </w:rPr>
-        <w:t>d</w:t>
-      </w:r>
-      <w:r>
-        <w:rPr>
-          <w:rFonts w:asciiTheme="majorBidi" w:hAnsiTheme="majorBidi" w:cstheme="majorBidi"/>
-        </w:rPr>
-        <w:t>: Student attempting the</w:t>
-      </w:r>
-      <w:r>
-        <w:rPr>
-          <w:rFonts w:asciiTheme="majorBidi" w:hAnsiTheme="majorBidi" w:cstheme="majorBidi"/>
-        </w:rPr>
-        <w:t xml:space="preserve"> problem and creating the solution.</w:t>
-      </w:r>
-    </w:p>
-    <w:p>
-      <w:pPr>
-        <w:jc w:val="both"/>
-        <w:rPr>
-          <w:rFonts w:asciiTheme="majorBidi" w:hAnsiTheme="majorBidi" w:cstheme="majorBidi"/>
           <w:b/>
           <w:bCs/>
         </w:rPr>
@@ -4197,7 +4355,18 @@
           <w:sz w:val="28"/>
           <w:szCs w:val="28"/>
         </w:rPr>
-        <w:t>Problem difficulty determination</w:t>
+        <w:lastRenderedPageBreak/>
+        <w:t xml:space="preserve">Automatic Calculation of </w:t>
+      </w:r>
+      <w:r>
+        <w:rPr>
+          <w:rFonts w:asciiTheme="majorBidi" w:hAnsiTheme="majorBidi" w:cstheme="majorBidi"/>
+          <w:b/>
+          <w:bCs/>
+          <w:sz w:val="28"/>
+          <w:szCs w:val="28"/>
+        </w:rPr>
+        <w:t>Problem difficulty</w:t>
       </w:r>
     </w:p>
     <w:p>
@@ -4636,14 +4805,7 @@
         <w:rPr>
           <w:rFonts w:asciiTheme="majorBidi" w:hAnsiTheme="majorBidi" w:cstheme="majorBidi"/>
         </w:rPr>
-        <w:t xml:space="preserve"> For example, student might create an easy difficulty test/problem but students are finding it hard. Hence, the feedback from students as well as the data while students attempt that test/problem is </w:t>
-      </w:r>
-      <w:r>
-        <w:rPr>
-          <w:rFonts w:asciiTheme="majorBidi" w:hAnsiTheme="majorBidi" w:cstheme="majorBidi"/>
-        </w:rPr>
-        <w:lastRenderedPageBreak/>
-        <w:t xml:space="preserve">also </w:t>
+        <w:t xml:space="preserve"> For example, student might create an easy difficulty test/problem but students are finding it hard. Hence, the feedback from students as well as the data while students attempt that test/problem is also </w:t>
       </w:r>
       <w:r>
         <w:rPr>
@@ -4931,6 +5093,7 @@
         <w:rPr>
           <w:rFonts w:asciiTheme="majorBidi" w:hAnsiTheme="majorBidi" w:cstheme="majorBidi"/>
         </w:rPr>
+        <w:lastRenderedPageBreak/>
         <w:t xml:space="preserve">Create a model that checks the difficulty of the problem and publishes the problem depending on the </w:t>
       </w:r>
       <w:r>
@@ -4995,7 +5158,7 @@
 </file>
 
 <file path=word/endnotes.xml><?xml version="1.0" encoding="utf-8"?>
-<w:endnotes xmlns:wpc="http://schemas.microsoft.com/office/word/2010/wordprocessingCanvas" xmlns:cx="http://schemas.microsoft.com/office/drawing/2014/chartex" xmlns:cx1="http://schemas.microsoft.com/office/drawing/2015/9/8/chartex" xmlns:cx2="http://schemas.microsoft.com/office/drawing/2015/10/21/chartex" xmlns:cx3="http://schemas.microsoft.com/office/drawing/2016/5/9/chartex" xmlns:cx4="http://schemas.microsoft.com/office/drawing/2016/5/10/chartex" xmlns:cx5="http://schemas.microsoft.com/office/drawing/2016/5/11/chartex" xmlns:cx6="http://schemas.microsoft.com/office/drawing/2016/5/12/chartex" xmlns:cx7="http://schemas.microsoft.com/office/drawing/2016/5/13/chartex" xmlns:cx8="http://schemas.microsoft.com/office/drawing/2016/5/14/chartex" xmlns:mc="http://schemas.openxmlformats.org/markup-compatibility/2006" xmlns:aink="http://schemas.microsoft.com/office/drawing/2016/ink" xmlns:am3d="http://schemas.microsoft.com/office/drawing/2017/model3d" xmlns:o="urn:schemas-microsoft-com:office:office" xmlns:r="http://schemas.openxmlformats.org/officeDocument/2006/relationships" xmlns:m="http://schemas.openxmlformats.org/officeDocument/2006/math" xmlns:v="urn:schemas-microsoft-com:vml" xmlns:wp14="http://schemas.microsoft.com/office/word/2010/wordprocessingDrawing" xmlns:wp="http://schemas.openxmlformats.org/drawingml/2006/wordprocessingDrawing" xmlns:w10="urn:schemas-microsoft-com:office:word" xmlns:w="http://schemas.openxmlformats.org/wordprocessingml/2006/main" xmlns:w14="http://schemas.microsoft.com/office/word/2010/wordml" xmlns:w15="http://schemas.microsoft.com/office/word/2012/wordml" xmlns:w16cex="http://schemas.microsoft.com/office/word/2018/wordml/cex" xmlns:w16cid="http://schemas.microsoft.com/office/word/2016/wordml/cid" xmlns:w16="http://schemas.microsoft.com/office/word/2018/wordml" xmlns:w16se="http://schemas.microsoft.com/office/word/2015/wordml/symex" xmlns:wpg="http://schemas.microsoft.com/office/word/2010/wordprocessingGroup" xmlns:wpi="http://schemas.microsoft.com/office/word/2010/wordprocessingInk" xmlns:wne="http://schemas.microsoft.com/office/word/2006/wordml" xmlns:wps="http://schemas.microsoft.com/office/word/2010/wordprocessingShape" mc:Ignorable="w14 w15 w16se w16cid w16 w16cex wp14">
+<w:endnotes xmlns:wpc="http://schemas.microsoft.com/office/word/2010/wordprocessingCanvas" xmlns:cx="http://schemas.microsoft.com/office/drawing/2014/chartex" xmlns:cx1="http://schemas.microsoft.com/office/drawing/2015/9/8/chartex" xmlns:cx2="http://schemas.microsoft.com/office/drawing/2015/10/21/chartex" xmlns:cx3="http://schemas.microsoft.com/office/drawing/2016/5/9/chartex" xmlns:cx4="http://schemas.microsoft.com/office/drawing/2016/5/10/chartex" xmlns:cx5="http://schemas.microsoft.com/office/drawing/2016/5/11/chartex" xmlns:cx6="http://schemas.microsoft.com/office/drawing/2016/5/12/chartex" xmlns:cx7="http://schemas.microsoft.com/office/drawing/2016/5/13/chartex" xmlns:cx8="http://schemas.microsoft.com/office/drawing/2016/5/14/chartex" xmlns:mc="http://schemas.openxmlformats.org/markup-compatibility/2006" xmlns:aink="http://schemas.microsoft.com/office/drawing/2016/ink" xmlns:am3d="http://schemas.microsoft.com/office/drawing/2017/model3d" xmlns:o="urn:schemas-microsoft-com:office:office" xmlns:r="http://schemas.openxmlformats.org/officeDocument/2006/relationships" xmlns:m="http://schemas.openxmlformats.org/officeDocument/2006/math" xmlns:v="urn:schemas-microsoft-com:vml" xmlns:wp14="http://schemas.microsoft.com/office/word/2010/wordprocessingDrawing" xmlns:wp="http://schemas.openxmlformats.org/drawingml/2006/wordprocessingDrawing" xmlns:w10="urn:schemas-microsoft-com:office:word" xmlns:w="http://schemas.openxmlformats.org/wordprocessingml/2006/main" xmlns:w14="http://schemas.microsoft.com/office/word/2010/wordml" xmlns:w15="http://schemas.microsoft.com/office/word/2012/wordml" xmlns:w16cid="http://schemas.microsoft.com/office/word/2016/wordml/cid" xmlns:w16se="http://schemas.microsoft.com/office/word/2015/wordml/symex" xmlns:wpg="http://schemas.microsoft.com/office/word/2010/wordprocessingGroup" xmlns:wpi="http://schemas.microsoft.com/office/word/2010/wordprocessingInk" xmlns:wne="http://schemas.microsoft.com/office/word/2006/wordml" xmlns:wps="http://schemas.microsoft.com/office/word/2010/wordprocessingShape" mc:Ignorable="w14 w15 w16se w16cid wp14">
   <w:endnote w:type="separator" w:id="-1">
     <w:p>
       <w:r>
@@ -5014,7 +5177,7 @@
 </file>
 
 <file path=word/footnotes.xml><?xml version="1.0" encoding="utf-8"?>
-<w:footnotes xmlns:wpc="http://schemas.microsoft.com/office/word/2010/wordprocessingCanvas" xmlns:cx="http://schemas.microsoft.com/office/drawing/2014/chartex" xmlns:cx1="http://schemas.microsoft.com/office/drawing/2015/9/8/chartex" xmlns:cx2="http://schemas.microsoft.com/office/drawing/2015/10/21/chartex" xmlns:cx3="http://schemas.microsoft.com/office/drawing/2016/5/9/chartex" xmlns:cx4="http://schemas.microsoft.com/office/drawing/2016/5/10/chartex" xmlns:cx5="http://schemas.microsoft.com/office/drawing/2016/5/11/chartex" xmlns:cx6="http://schemas.microsoft.com/office/drawing/2016/5/12/chartex" xmlns:cx7="http://schemas.microsoft.com/office/drawing/2016/5/13/chartex" xmlns:cx8="http://schemas.microsoft.com/office/drawing/2016/5/14/chartex" xmlns:mc="http://schemas.openxmlformats.org/markup-compatibility/2006" xmlns:aink="http://schemas.microsoft.com/office/drawing/2016/ink" xmlns:am3d="http://schemas.microsoft.com/office/drawing/2017/model3d" xmlns:o="urn:schemas-microsoft-com:office:office" xmlns:r="http://schemas.openxmlformats.org/officeDocument/2006/relationships" xmlns:m="http://schemas.openxmlformats.org/officeDocument/2006/math" xmlns:v="urn:schemas-microsoft-com:vml" xmlns:wp14="http://schemas.microsoft.com/office/word/2010/wordprocessingDrawing" xmlns:wp="http://schemas.openxmlformats.org/drawingml/2006/wordprocessingDrawing" xmlns:w10="urn:schemas-microsoft-com:office:word" xmlns:w="http://schemas.openxmlformats.org/wordprocessingml/2006/main" xmlns:w14="http://schemas.microsoft.com/office/word/2010/wordml" xmlns:w15="http://schemas.microsoft.com/office/word/2012/wordml" xmlns:w16cex="http://schemas.microsoft.com/office/word/2018/wordml/cex" xmlns:w16cid="http://schemas.microsoft.com/office/word/2016/wordml/cid" xmlns:w16="http://schemas.microsoft.com/office/word/2018/wordml" xmlns:w16se="http://schemas.microsoft.com/office/word/2015/wordml/symex" xmlns:wpg="http://schemas.microsoft.com/office/word/2010/wordprocessingGroup" xmlns:wpi="http://schemas.microsoft.com/office/word/2010/wordprocessingInk" xmlns:wne="http://schemas.microsoft.com/office/word/2006/wordml" xmlns:wps="http://schemas.microsoft.com/office/word/2010/wordprocessingShape" mc:Ignorable="w14 w15 w16se w16cid w16 w16cex wp14">
+<w:footnotes xmlns:wpc="http://schemas.microsoft.com/office/word/2010/wordprocessingCanvas" xmlns:cx="http://schemas.microsoft.com/office/drawing/2014/chartex" xmlns:cx1="http://schemas.microsoft.com/office/drawing/2015/9/8/chartex" xmlns:cx2="http://schemas.microsoft.com/office/drawing/2015/10/21/chartex" xmlns:cx3="http://schemas.microsoft.com/office/drawing/2016/5/9/chartex" xmlns:cx4="http://schemas.microsoft.com/office/drawing/2016/5/10/chartex" xmlns:cx5="http://schemas.microsoft.com/office/drawing/2016/5/11/chartex" xmlns:cx6="http://schemas.microsoft.com/office/drawing/2016/5/12/chartex" xmlns:cx7="http://schemas.microsoft.com/office/drawing/2016/5/13/chartex" xmlns:cx8="http://schemas.microsoft.com/office/drawing/2016/5/14/chartex" xmlns:mc="http://schemas.openxmlformats.org/markup-compatibility/2006" xmlns:aink="http://schemas.microsoft.com/office/drawing/2016/ink" xmlns:am3d="http://schemas.microsoft.com/office/drawing/2017/model3d" xmlns:o="urn:schemas-microsoft-com:office:office" xmlns:r="http://schemas.openxmlformats.org/officeDocument/2006/relationships" xmlns:m="http://schemas.openxmlformats.org/officeDocument/2006/math" xmlns:v="urn:schemas-microsoft-com:vml" xmlns:wp14="http://schemas.microsoft.com/office/word/2010/wordprocessingDrawing" xmlns:wp="http://schemas.openxmlformats.org/drawingml/2006/wordprocessingDrawing" xmlns:w10="urn:schemas-microsoft-com:office:word" xmlns:w="http://schemas.openxmlformats.org/wordprocessingml/2006/main" xmlns:w14="http://schemas.microsoft.com/office/word/2010/wordml" xmlns:w15="http://schemas.microsoft.com/office/word/2012/wordml" xmlns:w16cid="http://schemas.microsoft.com/office/word/2016/wordml/cid" xmlns:w16se="http://schemas.microsoft.com/office/word/2015/wordml/symex" xmlns:wpg="http://schemas.microsoft.com/office/word/2010/wordprocessingGroup" xmlns:wpi="http://schemas.microsoft.com/office/word/2010/wordprocessingInk" xmlns:wne="http://schemas.microsoft.com/office/word/2006/wordml" xmlns:wps="http://schemas.microsoft.com/office/word/2010/wordprocessingShape" mc:Ignorable="w14 w15 w16se w16cid wp14">
   <w:footnote w:type="separator" w:id="-1">
     <w:p>
       <w:r>
@@ -5033,7 +5196,7 @@
 </file>
 
 <file path=word/numbering.xml><?xml version="1.0" encoding="utf-8"?>
-<w:numbering xmlns:wpc="http://schemas.microsoft.com/office/word/2010/wordprocessingCanvas" xmlns:cx="http://schemas.microsoft.com/office/drawing/2014/chartex" xmlns:cx1="http://schemas.microsoft.com/office/drawing/2015/9/8/chartex" xmlns:cx2="http://schemas.microsoft.com/office/drawing/2015/10/21/chartex" xmlns:cx3="http://schemas.microsoft.com/office/drawing/2016/5/9/chartex" xmlns:cx4="http://schemas.microsoft.com/office/drawing/2016/5/10/chartex" xmlns:cx5="http://schemas.microsoft.com/office/drawing/2016/5/11/chartex" xmlns:cx6="http://schemas.microsoft.com/office/drawing/2016/5/12/chartex" xmlns:cx7="http://schemas.microsoft.com/office/drawing/2016/5/13/chartex" xmlns:cx8="http://schemas.microsoft.com/office/drawing/2016/5/14/chartex" xmlns:mc="http://schemas.openxmlformats.org/markup-compatibility/2006" xmlns:aink="http://schemas.microsoft.com/office/drawing/2016/ink" xmlns:am3d="http://schemas.microsoft.com/office/drawing/2017/model3d" xmlns:o="urn:schemas-microsoft-com:office:office" xmlns:r="http://schemas.openxmlformats.org/officeDocument/2006/relationships" xmlns:m="http://schemas.openxmlformats.org/officeDocument/2006/math" xmlns:v="urn:schemas-microsoft-com:vml" xmlns:wp14="http://schemas.microsoft.com/office/word/2010/wordprocessingDrawing" xmlns:wp="http://schemas.openxmlformats.org/drawingml/2006/wordprocessingDrawing" xmlns:w10="urn:schemas-microsoft-com:office:word" xmlns:w="http://schemas.openxmlformats.org/wordprocessingml/2006/main" xmlns:w14="http://schemas.microsoft.com/office/word/2010/wordml" xmlns:w15="http://schemas.microsoft.com/office/word/2012/wordml" xmlns:w16cex="http://schemas.microsoft.com/office/word/2018/wordml/cex" xmlns:w16cid="http://schemas.microsoft.com/office/word/2016/wordml/cid" xmlns:w16="http://schemas.microsoft.com/office/word/2018/wordml" xmlns:w16se="http://schemas.microsoft.com/office/word/2015/wordml/symex" xmlns:wpg="http://schemas.microsoft.com/office/word/2010/wordprocessingGroup" xmlns:wpi="http://schemas.microsoft.com/office/word/2010/wordprocessingInk" xmlns:wne="http://schemas.microsoft.com/office/word/2006/wordml" xmlns:wps="http://schemas.microsoft.com/office/word/2010/wordprocessingShape" mc:Ignorable="w14 w15 w16se w16cid w16 w16cex wp14">
+<w:numbering xmlns:wpc="http://schemas.microsoft.com/office/word/2010/wordprocessingCanvas" xmlns:cx="http://schemas.microsoft.com/office/drawing/2014/chartex" xmlns:cx1="http://schemas.microsoft.com/office/drawing/2015/9/8/chartex" xmlns:cx2="http://schemas.microsoft.com/office/drawing/2015/10/21/chartex" xmlns:cx3="http://schemas.microsoft.com/office/drawing/2016/5/9/chartex" xmlns:cx4="http://schemas.microsoft.com/office/drawing/2016/5/10/chartex" xmlns:cx5="http://schemas.microsoft.com/office/drawing/2016/5/11/chartex" xmlns:cx6="http://schemas.microsoft.com/office/drawing/2016/5/12/chartex" xmlns:cx7="http://schemas.microsoft.com/office/drawing/2016/5/13/chartex" xmlns:cx8="http://schemas.microsoft.com/office/drawing/2016/5/14/chartex" xmlns:mc="http://schemas.openxmlformats.org/markup-compatibility/2006" xmlns:aink="http://schemas.microsoft.com/office/drawing/2016/ink" xmlns:am3d="http://schemas.microsoft.com/office/drawing/2017/model3d" xmlns:o="urn:schemas-microsoft-com:office:office" xmlns:r="http://schemas.openxmlformats.org/officeDocument/2006/relationships" xmlns:m="http://schemas.openxmlformats.org/officeDocument/2006/math" xmlns:v="urn:schemas-microsoft-com:vml" xmlns:wp14="http://schemas.microsoft.com/office/word/2010/wordprocessingDrawing" xmlns:wp="http://schemas.openxmlformats.org/drawingml/2006/wordprocessingDrawing" xmlns:w10="urn:schemas-microsoft-com:office:word" xmlns:w="http://schemas.openxmlformats.org/wordprocessingml/2006/main" xmlns:w14="http://schemas.microsoft.com/office/word/2010/wordml" xmlns:w15="http://schemas.microsoft.com/office/word/2012/wordml" xmlns:w16cid="http://schemas.microsoft.com/office/word/2016/wordml/cid" xmlns:w16se="http://schemas.microsoft.com/office/word/2015/wordml/symex" xmlns:wpg="http://schemas.microsoft.com/office/word/2010/wordprocessingGroup" xmlns:wpi="http://schemas.microsoft.com/office/word/2010/wordprocessingInk" xmlns:wne="http://schemas.microsoft.com/office/word/2006/wordml" xmlns:wps="http://schemas.microsoft.com/office/word/2010/wordprocessingShape" mc:Ignorable="w14 w15 w16se w16cid wp14">
   <w:abstractNum w:abstractNumId="0" w15:restartNumberingAfterBreak="0">
     <w:nsid w:val="AE3A1D25"/>
     <w:multiLevelType w:val="hybridMultilevel"/>
@@ -6399,7 +6562,7 @@
 </file>
 
 <file path=word/styles.xml><?xml version="1.0" encoding="utf-8"?>
-<w:styles xmlns:mc="http://schemas.openxmlformats.org/markup-compatibility/2006" xmlns:r="http://schemas.openxmlformats.org/officeDocument/2006/relationships" xmlns:w="http://schemas.openxmlformats.org/wordprocessingml/2006/main" xmlns:w14="http://schemas.microsoft.com/office/word/2010/wordml" xmlns:w15="http://schemas.microsoft.com/office/word/2012/wordml" xmlns:w16cex="http://schemas.microsoft.com/office/word/2018/wordml/cex" xmlns:w16cid="http://schemas.microsoft.com/office/word/2016/wordml/cid" xmlns:w16="http://schemas.microsoft.com/office/word/2018/wordml" xmlns:w16se="http://schemas.microsoft.com/office/word/2015/wordml/symex" mc:Ignorable="w14 w15 w16se w16cid w16 w16cex">
+<w:styles xmlns:mc="http://schemas.openxmlformats.org/markup-compatibility/2006" xmlns:r="http://schemas.openxmlformats.org/officeDocument/2006/relationships" xmlns:w="http://schemas.openxmlformats.org/wordprocessingml/2006/main" xmlns:w14="http://schemas.microsoft.com/office/word/2010/wordml" xmlns:w15="http://schemas.microsoft.com/office/word/2012/wordml" xmlns:w16cid="http://schemas.microsoft.com/office/word/2016/wordml/cid" xmlns:w16se="http://schemas.microsoft.com/office/word/2015/wordml/symex" mc:Ignorable="w14 w15 w16se w16cid">
   <w:docDefaults>
     <w:rPrDefault>
       <w:rPr>
@@ -6415,7 +6578,7 @@
       </w:pPr>
     </w:pPrDefault>
   </w:docDefaults>
-  <w:latentStyles w:defLockedState="0" w:defUIPriority="99" w:defSemiHidden="0" w:defUnhideWhenUsed="0" w:defQFormat="0" w:count="376">
+  <w:latentStyles w:defLockedState="0" w:defUIPriority="99" w:defSemiHidden="0" w:defUnhideWhenUsed="0" w:defQFormat="0" w:count="375">
     <w:lsdException w:name="Normal" w:uiPriority="0" w:qFormat="1"/>
     <w:lsdException w:name="heading 1" w:uiPriority="9" w:qFormat="1"/>
     <w:lsdException w:name="heading 2" w:semiHidden="1" w:uiPriority="9" w:unhideWhenUsed="1" w:qFormat="1"/>
@@ -6521,6 +6684,7 @@
     <w:lsdException w:name="HTML Sample" w:semiHidden="1" w:unhideWhenUsed="1"/>
     <w:lsdException w:name="HTML Typewriter" w:semiHidden="1" w:unhideWhenUsed="1"/>
     <w:lsdException w:name="HTML Variable" w:semiHidden="1" w:unhideWhenUsed="1"/>
+    <w:lsdException w:name="Normal Table" w:semiHidden="1" w:unhideWhenUsed="1"/>
     <w:lsdException w:name="annotation subject" w:semiHidden="1" w:unhideWhenUsed="1"/>
     <w:lsdException w:name="No List" w:semiHidden="1" w:unhideWhenUsed="1"/>
     <w:lsdException w:name="Outline List 1" w:semiHidden="1" w:unhideWhenUsed="1"/>
@@ -6567,8 +6731,10 @@
     <w:lsdException w:name="Table Subtle 2" w:semiHidden="1" w:unhideWhenUsed="1"/>
     <w:lsdException w:name="Table Web 1" w:semiHidden="1" w:unhideWhenUsed="1"/>
     <w:lsdException w:name="Table Web 2" w:semiHidden="1" w:unhideWhenUsed="1"/>
+    <w:lsdException w:name="Table Web 3" w:semiHidden="1" w:unhideWhenUsed="1"/>
     <w:lsdException w:name="Balloon Text" w:semiHidden="1" w:unhideWhenUsed="1"/>
     <w:lsdException w:name="Table Grid" w:uiPriority="39"/>
+    <w:lsdException w:name="Table Theme" w:semiHidden="1" w:unhideWhenUsed="1"/>
     <w:lsdException w:name="Placeholder Text" w:semiHidden="1"/>
     <w:lsdException w:name="No Spacing" w:uiPriority="1" w:qFormat="1"/>
     <w:lsdException w:name="Light Shading" w:uiPriority="60"/>
@@ -6788,7 +6954,6 @@
     <w:lsdException w:name="Smart Hyperlink" w:semiHidden="1" w:unhideWhenUsed="1"/>
     <w:lsdException w:name="Hashtag" w:semiHidden="1" w:unhideWhenUsed="1"/>
     <w:lsdException w:name="Unresolved Mention" w:semiHidden="1" w:unhideWhenUsed="1"/>
-    <w:lsdException w:name="Smart Link" w:semiHidden="1" w:unhideWhenUsed="1"/>
   </w:latentStyles>
   <w:style w:type="paragraph" w:default="1" w:styleId="Normal">
     <w:name w:val="Normal"/>
@@ -9951,7 +10116,7 @@
 </file>
 
 <file path=customXml/itemProps1.xml><?xml version="1.0" encoding="utf-8"?>
-<ds:datastoreItem xmlns:ds="http://schemas.openxmlformats.org/officeDocument/2006/customXml" ds:itemID="{14818C31-0BD2-4221-A0C8-F781DDF701A6}">
+<ds:datastoreItem xmlns:ds="http://schemas.openxmlformats.org/officeDocument/2006/customXml" ds:itemID="{4AC3628B-A5DF-4107-9905-1AC50CFF3E2E}">
   <ds:schemaRefs>
     <ds:schemaRef ds:uri="http://schemas.openxmlformats.org/officeDocument/2006/bibliography"/>
   </ds:schemaRefs>

</xml_diff>

<commit_message>
did some minor changes
</commit_message>
<xml_diff>
--- a/Design_MCIProject.docx
+++ b/Design_MCIProject.docx
@@ -372,89 +372,12 @@
     </w:p>
     <w:p>
       <w:pPr>
-        <w:pStyle w:val="ListParagraph"/>
-        <w:numPr>
-          <w:ilvl w:val="0"/>
-          <w:numId w:val="18"/>
-        </w:numPr>
         <w:rPr>
           <w:rFonts w:ascii="Times New Roman" w:eastAsia="Times New Roman" w:hAnsi="Times New Roman" w:cs="Times New Roman"/>
           <w:szCs w:val="16"/>
           <w:lang w:val="en-IN" w:eastAsia="en-IN"/>
         </w:rPr>
       </w:pPr>
-      <w:r>
-        <w:rPr>
-          <w:rFonts w:ascii="Times New Roman" w:eastAsia="Calibri" w:hAnsi="Times New Roman" w:cs="Times New Roman"/>
-          <w:color w:val="000000"/>
-          <w:kern w:val="24"/>
-          <w:lang w:eastAsia="en-IN"/>
-        </w:rPr>
-        <w:t xml:space="preserve">Instructor can embed the Parsons quiz into Canvas and publish it on </w:t>
-      </w:r>
-      <w:proofErr w:type="spellStart"/>
-      <w:r>
-        <w:rPr>
-          <w:rFonts w:ascii="Times New Roman" w:eastAsia="Calibri" w:hAnsi="Times New Roman" w:cs="Times New Roman"/>
-          <w:color w:val="000000"/>
-          <w:kern w:val="24"/>
-          <w:lang w:eastAsia="en-IN"/>
-        </w:rPr>
-        <w:t>MyUni</w:t>
-      </w:r>
-      <w:proofErr w:type="spellEnd"/>
-      <w:r>
-        <w:rPr>
-          <w:rFonts w:ascii="Times New Roman" w:eastAsia="Calibri" w:hAnsi="Times New Roman" w:cs="Times New Roman"/>
-          <w:color w:val="000000"/>
-          <w:kern w:val="24"/>
-          <w:lang w:eastAsia="en-IN"/>
-        </w:rPr>
-        <w:t>.</w:t>
-      </w:r>
-    </w:p>
-    <w:p>
-      <w:pPr>
-        <w:pStyle w:val="ListParagraph"/>
-        <w:numPr>
-          <w:ilvl w:val="0"/>
-          <w:numId w:val="18"/>
-        </w:numPr>
-        <w:rPr>
-          <w:rFonts w:ascii="Times New Roman" w:eastAsia="Times New Roman" w:hAnsi="Times New Roman" w:cs="Times New Roman"/>
-          <w:szCs w:val="16"/>
-          <w:lang w:val="en-IN" w:eastAsia="en-IN"/>
-        </w:rPr>
-      </w:pPr>
-      <w:r>
-        <w:rPr>
-          <w:rFonts w:ascii="Times New Roman" w:eastAsia="Calibri" w:hAnsi="Times New Roman" w:cs="Times New Roman"/>
-          <w:color w:val="000000"/>
-          <w:kern w:val="24"/>
-          <w:lang w:eastAsia="en-IN"/>
-        </w:rPr>
-        <w:t xml:space="preserve">Instructor can check students grades on </w:t>
-      </w:r>
-      <w:proofErr w:type="spellStart"/>
-      <w:r>
-        <w:rPr>
-          <w:rFonts w:ascii="Times New Roman" w:eastAsia="Calibri" w:hAnsi="Times New Roman" w:cs="Times New Roman"/>
-          <w:color w:val="000000"/>
-          <w:kern w:val="24"/>
-          <w:lang w:eastAsia="en-IN"/>
-        </w:rPr>
-        <w:t>MyUni</w:t>
-      </w:r>
-      <w:proofErr w:type="spellEnd"/>
-      <w:r>
-        <w:rPr>
-          <w:rFonts w:ascii="Times New Roman" w:eastAsia="Calibri" w:hAnsi="Times New Roman" w:cs="Times New Roman"/>
-          <w:color w:val="000000"/>
-          <w:kern w:val="24"/>
-          <w:lang w:eastAsia="en-IN"/>
-        </w:rPr>
-        <w:t>.</w:t>
-      </w:r>
     </w:p>
     <w:p>
       <w:pPr>
@@ -653,23 +576,7 @@
           <w:szCs w:val="16"/>
           <w:lang w:val="en-IN" w:eastAsia="en-IN"/>
         </w:rPr>
-        <w:t xml:space="preserve">Figure </w:t>
-      </w:r>
-      <w:r>
-        <w:rPr>
-          <w:rFonts w:ascii="Times New Roman" w:eastAsia="Times New Roman" w:hAnsi="Times New Roman" w:cs="Times New Roman"/>
-          <w:szCs w:val="16"/>
-          <w:lang w:val="en-IN" w:eastAsia="en-IN"/>
-        </w:rPr>
-        <w:t>2</w:t>
-      </w:r>
-      <w:r>
-        <w:rPr>
-          <w:rFonts w:ascii="Times New Roman" w:eastAsia="Times New Roman" w:hAnsi="Times New Roman" w:cs="Times New Roman"/>
-          <w:szCs w:val="16"/>
-          <w:lang w:val="en-IN" w:eastAsia="en-IN"/>
-        </w:rPr>
-        <w:t xml:space="preserve">: The Instructor interface to </w:t>
+        <w:t xml:space="preserve">Figure 2: The Instructor interface to </w:t>
       </w:r>
       <w:r>
         <w:rPr>
@@ -814,6 +721,132 @@
     </w:p>
     <w:p>
       <w:pPr>
+        <w:rPr>
+          <w:rFonts w:ascii="Times New Roman" w:eastAsia="Times New Roman" w:hAnsi="Times New Roman" w:cs="Times New Roman"/>
+          <w:szCs w:val="16"/>
+          <w:lang w:val="en-IN" w:eastAsia="en-IN"/>
+        </w:rPr>
+      </w:pPr>
+      <w:r>
+        <w:rPr>
+          <w:rFonts w:asciiTheme="majorBidi" w:hAnsiTheme="majorBidi" w:cstheme="majorBidi"/>
+          <w:b/>
+          <w:bCs/>
+          <w:sz w:val="28"/>
+          <w:szCs w:val="28"/>
+        </w:rPr>
+        <w:t>Instructor interface</w:t>
+      </w:r>
+      <w:r>
+        <w:rPr>
+          <w:rFonts w:asciiTheme="majorBidi" w:hAnsiTheme="majorBidi" w:cstheme="majorBidi"/>
+          <w:b/>
+          <w:bCs/>
+          <w:sz w:val="28"/>
+          <w:szCs w:val="28"/>
+        </w:rPr>
+        <w:t xml:space="preserve"> future extension:</w:t>
+      </w:r>
+    </w:p>
+    <w:p>
+      <w:pPr>
+        <w:pStyle w:val="ListParagraph"/>
+        <w:numPr>
+          <w:ilvl w:val="0"/>
+          <w:numId w:val="18"/>
+        </w:numPr>
+        <w:rPr>
+          <w:rFonts w:ascii="Times New Roman" w:eastAsia="Times New Roman" w:hAnsi="Times New Roman" w:cs="Times New Roman"/>
+          <w:szCs w:val="16"/>
+          <w:lang w:val="en-IN" w:eastAsia="en-IN"/>
+        </w:rPr>
+      </w:pPr>
+      <w:r>
+        <w:rPr>
+          <w:rFonts w:ascii="Times New Roman" w:eastAsia="Calibri" w:hAnsi="Times New Roman" w:cs="Times New Roman"/>
+          <w:color w:val="000000"/>
+          <w:kern w:val="24"/>
+          <w:lang w:eastAsia="en-IN"/>
+        </w:rPr>
+        <w:t xml:space="preserve">Instructor can embed the Parsons quiz into Canvas and publish it on </w:t>
+      </w:r>
+      <w:proofErr w:type="spellStart"/>
+      <w:r>
+        <w:rPr>
+          <w:rFonts w:ascii="Times New Roman" w:eastAsia="Calibri" w:hAnsi="Times New Roman" w:cs="Times New Roman"/>
+          <w:color w:val="000000"/>
+          <w:kern w:val="24"/>
+          <w:lang w:eastAsia="en-IN"/>
+        </w:rPr>
+        <w:t>MyUni</w:t>
+      </w:r>
+      <w:proofErr w:type="spellEnd"/>
+      <w:r>
+        <w:rPr>
+          <w:rFonts w:ascii="Times New Roman" w:eastAsia="Calibri" w:hAnsi="Times New Roman" w:cs="Times New Roman"/>
+          <w:color w:val="000000"/>
+          <w:kern w:val="24"/>
+          <w:lang w:eastAsia="en-IN"/>
+        </w:rPr>
+        <w:t>.</w:t>
+      </w:r>
+    </w:p>
+    <w:p>
+      <w:pPr>
+        <w:pStyle w:val="ListParagraph"/>
+        <w:numPr>
+          <w:ilvl w:val="0"/>
+          <w:numId w:val="18"/>
+        </w:numPr>
+        <w:rPr>
+          <w:rFonts w:ascii="Times New Roman" w:eastAsia="Times New Roman" w:hAnsi="Times New Roman" w:cs="Times New Roman"/>
+          <w:szCs w:val="16"/>
+          <w:lang w:val="en-IN" w:eastAsia="en-IN"/>
+        </w:rPr>
+      </w:pPr>
+      <w:r>
+        <w:rPr>
+          <w:rFonts w:ascii="Times New Roman" w:eastAsia="Calibri" w:hAnsi="Times New Roman" w:cs="Times New Roman"/>
+          <w:color w:val="000000"/>
+          <w:kern w:val="24"/>
+          <w:lang w:eastAsia="en-IN"/>
+        </w:rPr>
+        <w:t xml:space="preserve">Instructor can check students grades on </w:t>
+      </w:r>
+      <w:proofErr w:type="spellStart"/>
+      <w:r>
+        <w:rPr>
+          <w:rFonts w:ascii="Times New Roman" w:eastAsia="Calibri" w:hAnsi="Times New Roman" w:cs="Times New Roman"/>
+          <w:color w:val="000000"/>
+          <w:kern w:val="24"/>
+          <w:lang w:eastAsia="en-IN"/>
+        </w:rPr>
+        <w:t>MyUni</w:t>
+      </w:r>
+      <w:proofErr w:type="spellEnd"/>
+      <w:r>
+        <w:rPr>
+          <w:rFonts w:ascii="Times New Roman" w:eastAsia="Calibri" w:hAnsi="Times New Roman" w:cs="Times New Roman"/>
+          <w:color w:val="000000"/>
+          <w:kern w:val="24"/>
+          <w:lang w:eastAsia="en-IN"/>
+        </w:rPr>
+        <w:t>.</w:t>
+      </w:r>
+    </w:p>
+    <w:p>
+      <w:pPr>
+        <w:rPr>
+          <w:rFonts w:asciiTheme="majorBidi" w:hAnsiTheme="majorBidi" w:cstheme="majorBidi"/>
+          <w:b/>
+          <w:bCs/>
+          <w:sz w:val="28"/>
+          <w:szCs w:val="28"/>
+        </w:rPr>
+      </w:pPr>
+    </w:p>
+    <w:p>
+      <w:pPr>
         <w:jc w:val="both"/>
         <w:rPr>
           <w:rFonts w:asciiTheme="majorBidi" w:hAnsiTheme="majorBidi" w:cstheme="majorBidi"/>
@@ -898,6 +931,7 @@
         <w:rPr>
           <w:rFonts w:asciiTheme="majorBidi" w:hAnsiTheme="majorBidi" w:cstheme="majorBidi"/>
         </w:rPr>
+        <w:lastRenderedPageBreak/>
         <w:t>Option to create a new test.</w:t>
       </w:r>
       <w:r>
@@ -1034,7 +1068,6 @@
         <w:rPr>
           <w:rFonts w:asciiTheme="majorBidi" w:hAnsiTheme="majorBidi" w:cstheme="majorBidi"/>
         </w:rPr>
-        <w:lastRenderedPageBreak/>
         <w:t xml:space="preserve">Test Pool: A list of tests having problems created by </w:t>
       </w:r>
       <w:r>
@@ -1092,6 +1125,16 @@
           <w:bCs/>
         </w:rPr>
       </w:pPr>
+    </w:p>
+    <w:p>
+      <w:pPr>
+        <w:jc w:val="both"/>
+        <w:rPr>
+          <w:rFonts w:asciiTheme="majorBidi" w:hAnsiTheme="majorBidi" w:cstheme="majorBidi"/>
+          <w:b/>
+          <w:bCs/>
+        </w:rPr>
+      </w:pPr>
       <w:r>
         <w:rPr>
           <w:rFonts w:asciiTheme="majorBidi" w:hAnsiTheme="majorBidi" w:cstheme="majorBidi"/>
@@ -1424,16 +1467,6 @@
         <w:jc w:val="both"/>
         <w:rPr>
           <w:rFonts w:asciiTheme="majorBidi" w:hAnsiTheme="majorBidi" w:cstheme="majorBidi"/>
-          <w:sz w:val="20"/>
-          <w:szCs w:val="20"/>
-        </w:rPr>
-      </w:pPr>
-    </w:p>
-    <w:p>
-      <w:pPr>
-        <w:jc w:val="both"/>
-        <w:rPr>
-          <w:rFonts w:asciiTheme="majorBidi" w:hAnsiTheme="majorBidi" w:cstheme="majorBidi"/>
         </w:rPr>
       </w:pPr>
       <w:r>
@@ -1670,6 +1703,304 @@
         </w:rPr>
         <w:t>automatically generated the distractor by using the predefined syntax.</w:t>
       </w:r>
+      <w:r>
+        <w:rPr>
+          <w:rFonts w:asciiTheme="majorBidi" w:hAnsiTheme="majorBidi" w:cstheme="majorBidi"/>
+        </w:rPr>
+        <w:t xml:space="preserve"> </w:t>
+      </w:r>
+      <w:r>
+        <w:rPr>
+          <w:rFonts w:asciiTheme="majorBidi" w:hAnsiTheme="majorBidi" w:cstheme="majorBidi"/>
+        </w:rPr>
+        <w:t>As there are two types of distractor, paired and un-paired, further divisions can be made within the syntax rule and the #d</w:t>
+      </w:r>
+      <w:r>
+        <w:rPr>
+          <w:rFonts w:asciiTheme="majorBidi" w:hAnsiTheme="majorBidi" w:cstheme="majorBidi"/>
+        </w:rPr>
+        <w:t>istractor</w:t>
+      </w:r>
+      <w:r>
+        <w:rPr>
+          <w:rFonts w:asciiTheme="majorBidi" w:hAnsiTheme="majorBidi" w:cstheme="majorBidi"/>
+        </w:rPr>
+        <w:t xml:space="preserve"> can be kept default distractor which creates a distractor at the line in which the syntax rule is being used.</w:t>
+      </w:r>
+    </w:p>
+    <w:p>
+      <w:pPr>
+        <w:jc w:val="both"/>
+        <w:rPr>
+          <w:rFonts w:asciiTheme="majorBidi" w:hAnsiTheme="majorBidi" w:cstheme="majorBidi"/>
+          <w:b/>
+          <w:bCs/>
+        </w:rPr>
+      </w:pPr>
+    </w:p>
+    <w:p>
+      <w:pPr>
+        <w:jc w:val="both"/>
+        <w:rPr>
+          <w:rFonts w:asciiTheme="majorBidi" w:hAnsiTheme="majorBidi" w:cstheme="majorBidi"/>
+          <w:b/>
+          <w:bCs/>
+        </w:rPr>
+      </w:pPr>
+      <w:r>
+        <w:rPr>
+          <w:rFonts w:asciiTheme="majorBidi" w:hAnsiTheme="majorBidi" w:cstheme="majorBidi"/>
+          <w:b/>
+          <w:bCs/>
+        </w:rPr>
+        <w:t>FILL IN THE BLANKS</w:t>
+      </w:r>
+    </w:p>
+    <w:p>
+      <w:pPr>
+        <w:jc w:val="both"/>
+        <w:rPr>
+          <w:rFonts w:asciiTheme="majorBidi" w:hAnsiTheme="majorBidi" w:cstheme="majorBidi"/>
+        </w:rPr>
+      </w:pPr>
+      <w:r>
+        <w:rPr>
+          <w:rFonts w:asciiTheme="majorBidi" w:hAnsiTheme="majorBidi" w:cstheme="majorBidi"/>
+          <w:b/>
+          <w:bCs/>
+        </w:rPr>
+        <w:t>#f</w:t>
+      </w:r>
+      <w:r>
+        <w:rPr>
+          <w:rFonts w:asciiTheme="majorBidi" w:hAnsiTheme="majorBidi" w:cstheme="majorBidi"/>
+          <w:b/>
+          <w:bCs/>
+        </w:rPr>
+        <w:t xml:space="preserve"> _</w:t>
+      </w:r>
+      <w:r>
+        <w:rPr>
+          <w:rFonts w:asciiTheme="majorBidi" w:hAnsiTheme="majorBidi" w:cstheme="majorBidi"/>
+          <w:b/>
+          <w:bCs/>
+        </w:rPr>
+        <w:t xml:space="preserve"> #</w:t>
+      </w:r>
+      <w:r>
+        <w:rPr>
+          <w:rFonts w:asciiTheme="majorBidi" w:hAnsiTheme="majorBidi" w:cstheme="majorBidi"/>
+          <w:b/>
+          <w:bCs/>
+        </w:rPr>
+        <w:t>f</w:t>
+      </w:r>
+      <w:r>
+        <w:rPr>
+          <w:rFonts w:asciiTheme="majorBidi" w:hAnsiTheme="majorBidi" w:cstheme="majorBidi"/>
+        </w:rPr>
+        <w:t>: for the adding the fill in the blank in between the drag and drop, the following syntax rule can be used to create a blank to be filled by the student while attempting the problem</w:t>
+      </w:r>
+    </w:p>
+    <w:p>
+      <w:pPr>
+        <w:jc w:val="both"/>
+        <w:rPr>
+          <w:rFonts w:asciiTheme="majorBidi" w:hAnsiTheme="majorBidi" w:cstheme="majorBidi"/>
+        </w:rPr>
+      </w:pPr>
+      <w:r>
+        <w:rPr>
+          <w:rFonts w:asciiTheme="majorBidi" w:hAnsiTheme="majorBidi" w:cstheme="majorBidi"/>
+          <w:b/>
+          <w:bCs/>
+        </w:rPr>
+        <w:t>Example:</w:t>
+      </w:r>
+      <w:r>
+        <w:rPr>
+          <w:rFonts w:asciiTheme="majorBidi" w:hAnsiTheme="majorBidi" w:cstheme="majorBidi"/>
+        </w:rPr>
+        <w:t xml:space="preserve">   a = </w:t>
+      </w:r>
+      <w:r>
+        <w:rPr>
+          <w:rFonts w:asciiTheme="majorBidi" w:hAnsiTheme="majorBidi" w:cstheme="majorBidi"/>
+          <w:b/>
+          <w:bCs/>
+        </w:rPr>
+        <w:t xml:space="preserve">#f </w:t>
+      </w:r>
+      <w:r>
+        <w:rPr>
+          <w:rFonts w:asciiTheme="majorBidi" w:hAnsiTheme="majorBidi" w:cstheme="majorBidi"/>
+        </w:rPr>
+        <w:t>2</w:t>
+      </w:r>
+      <w:r>
+        <w:rPr>
+          <w:rFonts w:asciiTheme="majorBidi" w:hAnsiTheme="majorBidi" w:cstheme="majorBidi"/>
+          <w:b/>
+          <w:bCs/>
+        </w:rPr>
+        <w:t xml:space="preserve"> #</w:t>
+      </w:r>
+      <w:r>
+        <w:rPr>
+          <w:rFonts w:asciiTheme="majorBidi" w:hAnsiTheme="majorBidi" w:cstheme="majorBidi"/>
+          <w:b/>
+          <w:bCs/>
+        </w:rPr>
+        <w:t>f</w:t>
+      </w:r>
+      <w:r>
+        <w:rPr>
+          <w:rFonts w:asciiTheme="majorBidi" w:hAnsiTheme="majorBidi" w:cstheme="majorBidi"/>
+        </w:rPr>
+        <w:t>; Display</w:t>
+      </w:r>
+      <w:r>
+        <w:rPr>
+          <w:rFonts w:asciiTheme="majorBidi" w:hAnsiTheme="majorBidi" w:cstheme="majorBidi"/>
+        </w:rPr>
+        <w:t>: a = ____ (the answer is 2)</w:t>
+      </w:r>
+    </w:p>
+    <w:p>
+      <w:pPr>
+        <w:jc w:val="both"/>
+        <w:rPr>
+          <w:rFonts w:asciiTheme="majorBidi" w:hAnsiTheme="majorBidi" w:cstheme="majorBidi"/>
+        </w:rPr>
+      </w:pPr>
+      <w:r>
+        <w:rPr>
+          <w:rFonts w:asciiTheme="majorBidi" w:hAnsiTheme="majorBidi" w:cstheme="majorBidi"/>
+        </w:rPr>
+        <w:t xml:space="preserve">In between the rule, lies the answer and the student should type the same answer in the blank while attempting the puzzle to get it correct. </w:t>
+      </w:r>
+    </w:p>
+    <w:p>
+      <w:pPr>
+        <w:jc w:val="both"/>
+        <w:rPr>
+          <w:rFonts w:asciiTheme="majorBidi" w:hAnsiTheme="majorBidi" w:cstheme="majorBidi"/>
+        </w:rPr>
+      </w:pPr>
+    </w:p>
+    <w:p>
+      <w:pPr>
+        <w:jc w:val="both"/>
+        <w:rPr>
+          <w:rFonts w:asciiTheme="majorBidi" w:hAnsiTheme="majorBidi" w:cstheme="majorBidi"/>
+          <w:b/>
+          <w:bCs/>
+        </w:rPr>
+      </w:pPr>
+      <w:r>
+        <w:rPr>
+          <w:rFonts w:asciiTheme="majorBidi" w:hAnsiTheme="majorBidi" w:cstheme="majorBidi"/>
+          <w:b/>
+          <w:bCs/>
+        </w:rPr>
+        <w:t>INDENTATION</w:t>
+      </w:r>
+    </w:p>
+    <w:p>
+      <w:pPr>
+        <w:jc w:val="both"/>
+        <w:rPr>
+          <w:rFonts w:asciiTheme="majorBidi" w:hAnsiTheme="majorBidi" w:cstheme="majorBidi"/>
+        </w:rPr>
+      </w:pPr>
+      <w:r>
+        <w:rPr>
+          <w:rFonts w:asciiTheme="majorBidi" w:hAnsiTheme="majorBidi" w:cstheme="majorBidi"/>
+          <w:b/>
+          <w:bCs/>
+        </w:rPr>
+        <w:t>#t#</w:t>
+      </w:r>
+      <w:r>
+        <w:rPr>
+          <w:rFonts w:asciiTheme="majorBidi" w:hAnsiTheme="majorBidi" w:cstheme="majorBidi"/>
+        </w:rPr>
+        <w:t>: indentation</w:t>
+      </w:r>
+    </w:p>
+    <w:p>
+      <w:pPr>
+        <w:jc w:val="both"/>
+        <w:rPr>
+          <w:rFonts w:asciiTheme="majorBidi" w:hAnsiTheme="majorBidi" w:cstheme="majorBidi"/>
+        </w:rPr>
+      </w:pPr>
+      <w:r>
+        <w:rPr>
+          <w:rFonts w:asciiTheme="majorBidi" w:hAnsiTheme="majorBidi" w:cstheme="majorBidi"/>
+          <w:b/>
+          <w:bCs/>
+        </w:rPr>
+        <w:t>Example:</w:t>
+      </w:r>
+      <w:r>
+        <w:rPr>
+          <w:rFonts w:asciiTheme="majorBidi" w:hAnsiTheme="majorBidi" w:cstheme="majorBidi"/>
+        </w:rPr>
+        <w:t xml:space="preserve"> </w:t>
+      </w:r>
+      <w:r>
+        <w:rPr>
+          <w:rFonts w:asciiTheme="majorBidi" w:hAnsiTheme="majorBidi" w:cstheme="majorBidi"/>
+          <w:b/>
+          <w:bCs/>
+        </w:rPr>
+        <w:t>#</w:t>
+      </w:r>
+      <w:proofErr w:type="spellStart"/>
+      <w:r>
+        <w:rPr>
+          <w:rFonts w:asciiTheme="majorBidi" w:hAnsiTheme="majorBidi" w:cstheme="majorBidi"/>
+          <w:b/>
+          <w:bCs/>
+        </w:rPr>
+        <w:t>ttt</w:t>
+      </w:r>
+      <w:proofErr w:type="spellEnd"/>
+      <w:r>
+        <w:rPr>
+          <w:rFonts w:asciiTheme="majorBidi" w:hAnsiTheme="majorBidi" w:cstheme="majorBidi"/>
+          <w:b/>
+          <w:bCs/>
+        </w:rPr>
+        <w:t>#</w:t>
+      </w:r>
+      <w:r>
+        <w:rPr>
+          <w:rFonts w:asciiTheme="majorBidi" w:hAnsiTheme="majorBidi" w:cstheme="majorBidi"/>
+        </w:rPr>
+        <w:t xml:space="preserve"> </w:t>
+      </w:r>
+      <w:r>
+        <w:rPr>
+          <w:rFonts w:asciiTheme="majorBidi" w:hAnsiTheme="majorBidi" w:cstheme="majorBidi"/>
+        </w:rPr>
+        <w:t>It is</w:t>
+      </w:r>
+      <w:r>
+        <w:rPr>
+          <w:rFonts w:asciiTheme="majorBidi" w:hAnsiTheme="majorBidi" w:cstheme="majorBidi"/>
+        </w:rPr>
+        <w:t xml:space="preserve"> an example of 3 indentation as one t would define one level of indentation in the code required.</w:t>
+      </w:r>
+    </w:p>
+    <w:p>
+      <w:pPr>
+        <w:jc w:val="both"/>
+        <w:rPr>
+          <w:rFonts w:asciiTheme="majorBidi" w:hAnsiTheme="majorBidi" w:cstheme="majorBidi"/>
+        </w:rPr>
+      </w:pPr>
     </w:p>
     <w:p>
       <w:pPr>
@@ -1683,9 +2014,10 @@
           <w:rFonts w:asciiTheme="majorBidi" w:hAnsiTheme="majorBidi" w:cstheme="majorBidi"/>
           <w:noProof/>
         </w:rPr>
+        <w:lastRenderedPageBreak/>
         <w:drawing>
-          <wp:inline distT="0" distB="0" distL="0" distR="0" wp14:anchorId="0C272593" wp14:editId="0C2995F5">
-            <wp:extent cx="4488180" cy="3741292"/>
+          <wp:inline distT="0" distB="0" distL="0" distR="0" wp14:anchorId="0C272593" wp14:editId="44A802AA">
+            <wp:extent cx="5821680" cy="4329808"/>
             <wp:effectExtent l="0" t="0" r="7620" b="0"/>
             <wp:docPr id="10" name="Content Placeholder 4">
               <a:extLst xmlns:a="http://schemas.openxmlformats.org/drawingml/2006/main">
@@ -1726,7 +2058,7 @@
                   <pic:spPr bwMode="auto">
                     <a:xfrm>
                       <a:off x="0" y="0"/>
-                      <a:ext cx="4523321" cy="3770585"/>
+                      <a:ext cx="5928657" cy="4409371"/>
                     </a:xfrm>
                     <a:prstGeom prst="rect">
                       <a:avLst/>
@@ -1788,426 +2120,6 @@
           <w:rFonts w:asciiTheme="majorBidi" w:hAnsiTheme="majorBidi" w:cstheme="majorBidi"/>
         </w:rPr>
       </w:pPr>
-      <w:r>
-        <w:rPr>
-          <w:rFonts w:asciiTheme="majorBidi" w:hAnsiTheme="majorBidi" w:cstheme="majorBidi"/>
-        </w:rPr>
-        <w:t>As there are two types of distractor, paired and un-paired, further divisions can be made within the syntax rule and the #d</w:t>
-      </w:r>
-      <w:r>
-        <w:rPr>
-          <w:rFonts w:asciiTheme="majorBidi" w:hAnsiTheme="majorBidi" w:cstheme="majorBidi"/>
-        </w:rPr>
-        <w:t>istractor</w:t>
-      </w:r>
-      <w:r>
-        <w:rPr>
-          <w:rFonts w:asciiTheme="majorBidi" w:hAnsiTheme="majorBidi" w:cstheme="majorBidi"/>
-        </w:rPr>
-        <w:t xml:space="preserve"> can</w:t>
-      </w:r>
-      <w:r>
-        <w:rPr>
-          <w:rFonts w:asciiTheme="majorBidi" w:hAnsiTheme="majorBidi" w:cstheme="majorBidi"/>
-        </w:rPr>
-        <w:t xml:space="preserve"> be kept default distractor which </w:t>
-      </w:r>
-      <w:r>
-        <w:rPr>
-          <w:rFonts w:asciiTheme="majorBidi" w:hAnsiTheme="majorBidi" w:cstheme="majorBidi"/>
-        </w:rPr>
-        <w:t xml:space="preserve">creates a </w:t>
-      </w:r>
-      <w:r>
-        <w:rPr>
-          <w:rFonts w:asciiTheme="majorBidi" w:hAnsiTheme="majorBidi" w:cstheme="majorBidi"/>
-        </w:rPr>
-        <w:t>distractor at the line in which the syntax rule is being used</w:t>
-      </w:r>
-      <w:r>
-        <w:rPr>
-          <w:rFonts w:asciiTheme="majorBidi" w:hAnsiTheme="majorBidi" w:cstheme="majorBidi"/>
-        </w:rPr>
-        <w:t>.</w:t>
-      </w:r>
-    </w:p>
-    <w:p>
-      <w:pPr>
-        <w:jc w:val="both"/>
-        <w:rPr>
-          <w:rFonts w:asciiTheme="majorBidi" w:hAnsiTheme="majorBidi" w:cstheme="majorBidi"/>
-          <w:b/>
-          <w:bCs/>
-        </w:rPr>
-      </w:pPr>
-    </w:p>
-    <w:p>
-      <w:pPr>
-        <w:jc w:val="both"/>
-        <w:rPr>
-          <w:rFonts w:asciiTheme="majorBidi" w:hAnsiTheme="majorBidi" w:cstheme="majorBidi"/>
-          <w:b/>
-          <w:bCs/>
-        </w:rPr>
-      </w:pPr>
-      <w:r>
-        <w:rPr>
-          <w:rFonts w:asciiTheme="majorBidi" w:hAnsiTheme="majorBidi" w:cstheme="majorBidi"/>
-          <w:b/>
-          <w:bCs/>
-        </w:rPr>
-        <w:t>FILL IN THE BLANKS</w:t>
-      </w:r>
-    </w:p>
-    <w:p>
-      <w:pPr>
-        <w:jc w:val="both"/>
-        <w:rPr>
-          <w:rFonts w:asciiTheme="majorBidi" w:hAnsiTheme="majorBidi" w:cstheme="majorBidi"/>
-        </w:rPr>
-      </w:pPr>
-      <w:r>
-        <w:rPr>
-          <w:rFonts w:asciiTheme="majorBidi" w:hAnsiTheme="majorBidi" w:cstheme="majorBidi"/>
-          <w:b/>
-          <w:bCs/>
-        </w:rPr>
-        <w:t>#f</w:t>
-      </w:r>
-      <w:r>
-        <w:rPr>
-          <w:rFonts w:asciiTheme="majorBidi" w:hAnsiTheme="majorBidi" w:cstheme="majorBidi"/>
-          <w:b/>
-          <w:bCs/>
-        </w:rPr>
-        <w:t xml:space="preserve"> </w:t>
-      </w:r>
-      <w:r>
-        <w:rPr>
-          <w:rFonts w:asciiTheme="majorBidi" w:hAnsiTheme="majorBidi" w:cstheme="majorBidi"/>
-          <w:b/>
-          <w:bCs/>
-        </w:rPr>
-        <w:t>_</w:t>
-      </w:r>
-      <w:r>
-        <w:rPr>
-          <w:rFonts w:asciiTheme="majorBidi" w:hAnsiTheme="majorBidi" w:cstheme="majorBidi"/>
-          <w:b/>
-          <w:bCs/>
-        </w:rPr>
-        <w:t xml:space="preserve"> #</w:t>
-      </w:r>
-      <w:r>
-        <w:rPr>
-          <w:rFonts w:asciiTheme="majorBidi" w:hAnsiTheme="majorBidi" w:cstheme="majorBidi"/>
-          <w:b/>
-          <w:bCs/>
-        </w:rPr>
-        <w:t>f</w:t>
-      </w:r>
-      <w:r>
-        <w:rPr>
-          <w:rFonts w:asciiTheme="majorBidi" w:hAnsiTheme="majorBidi" w:cstheme="majorBidi"/>
-        </w:rPr>
-        <w:t xml:space="preserve">: </w:t>
-      </w:r>
-      <w:r>
-        <w:rPr>
-          <w:rFonts w:asciiTheme="majorBidi" w:hAnsiTheme="majorBidi" w:cstheme="majorBidi"/>
-        </w:rPr>
-        <w:t xml:space="preserve">for the </w:t>
-      </w:r>
-      <w:r>
-        <w:rPr>
-          <w:rFonts w:asciiTheme="majorBidi" w:hAnsiTheme="majorBidi" w:cstheme="majorBidi"/>
-        </w:rPr>
-        <w:t>adding the f</w:t>
-      </w:r>
-      <w:r>
-        <w:rPr>
-          <w:rFonts w:asciiTheme="majorBidi" w:hAnsiTheme="majorBidi" w:cstheme="majorBidi"/>
-        </w:rPr>
-        <w:t xml:space="preserve">ill in the </w:t>
-      </w:r>
-      <w:r>
-        <w:rPr>
-          <w:rFonts w:asciiTheme="majorBidi" w:hAnsiTheme="majorBidi" w:cstheme="majorBidi"/>
-        </w:rPr>
-        <w:t>blank</w:t>
-      </w:r>
-      <w:r>
-        <w:rPr>
-          <w:rFonts w:asciiTheme="majorBidi" w:hAnsiTheme="majorBidi" w:cstheme="majorBidi"/>
-        </w:rPr>
-        <w:t xml:space="preserve"> in between the drag and drop</w:t>
-      </w:r>
-      <w:r>
-        <w:rPr>
-          <w:rFonts w:asciiTheme="majorBidi" w:hAnsiTheme="majorBidi" w:cstheme="majorBidi"/>
-        </w:rPr>
-        <w:t>, th</w:t>
-      </w:r>
-      <w:r>
-        <w:rPr>
-          <w:rFonts w:asciiTheme="majorBidi" w:hAnsiTheme="majorBidi" w:cstheme="majorBidi"/>
-        </w:rPr>
-        <w:t>e following</w:t>
-      </w:r>
-      <w:r>
-        <w:rPr>
-          <w:rFonts w:asciiTheme="majorBidi" w:hAnsiTheme="majorBidi" w:cstheme="majorBidi"/>
-        </w:rPr>
-        <w:t xml:space="preserve"> syntax rule </w:t>
-      </w:r>
-      <w:r>
-        <w:rPr>
-          <w:rFonts w:asciiTheme="majorBidi" w:hAnsiTheme="majorBidi" w:cstheme="majorBidi"/>
-        </w:rPr>
-        <w:t xml:space="preserve">can be used </w:t>
-      </w:r>
-      <w:r>
-        <w:rPr>
-          <w:rFonts w:asciiTheme="majorBidi" w:hAnsiTheme="majorBidi" w:cstheme="majorBidi"/>
-        </w:rPr>
-        <w:t>to create a blank</w:t>
-      </w:r>
-      <w:r>
-        <w:rPr>
-          <w:rFonts w:asciiTheme="majorBidi" w:hAnsiTheme="majorBidi" w:cstheme="majorBidi"/>
-        </w:rPr>
-        <w:t xml:space="preserve"> to be filled</w:t>
-      </w:r>
-      <w:r>
-        <w:rPr>
-          <w:rFonts w:asciiTheme="majorBidi" w:hAnsiTheme="majorBidi" w:cstheme="majorBidi"/>
-        </w:rPr>
-        <w:t xml:space="preserve"> by the student while attempting the problem</w:t>
-      </w:r>
-    </w:p>
-    <w:p>
-      <w:pPr>
-        <w:jc w:val="both"/>
-        <w:rPr>
-          <w:rFonts w:asciiTheme="majorBidi" w:hAnsiTheme="majorBidi" w:cstheme="majorBidi"/>
-        </w:rPr>
-      </w:pPr>
-      <w:r>
-        <w:rPr>
-          <w:rFonts w:asciiTheme="majorBidi" w:hAnsiTheme="majorBidi" w:cstheme="majorBidi"/>
-          <w:b/>
-          <w:bCs/>
-        </w:rPr>
-        <w:t>Example:</w:t>
-      </w:r>
-      <w:r>
-        <w:rPr>
-          <w:rFonts w:asciiTheme="majorBidi" w:hAnsiTheme="majorBidi" w:cstheme="majorBidi"/>
-        </w:rPr>
-        <w:t xml:space="preserve"> </w:t>
-      </w:r>
-      <w:r>
-        <w:rPr>
-          <w:rFonts w:asciiTheme="majorBidi" w:hAnsiTheme="majorBidi" w:cstheme="majorBidi"/>
-        </w:rPr>
-        <w:t xml:space="preserve">  </w:t>
-      </w:r>
-      <w:r>
-        <w:rPr>
-          <w:rFonts w:asciiTheme="majorBidi" w:hAnsiTheme="majorBidi" w:cstheme="majorBidi"/>
-        </w:rPr>
-        <w:t xml:space="preserve">a = </w:t>
-      </w:r>
-      <w:r>
-        <w:rPr>
-          <w:rFonts w:asciiTheme="majorBidi" w:hAnsiTheme="majorBidi" w:cstheme="majorBidi"/>
-          <w:b/>
-          <w:bCs/>
-        </w:rPr>
-        <w:t xml:space="preserve">#f </w:t>
-      </w:r>
-      <w:r>
-        <w:rPr>
-          <w:rFonts w:asciiTheme="majorBidi" w:hAnsiTheme="majorBidi" w:cstheme="majorBidi"/>
-        </w:rPr>
-        <w:t>2</w:t>
-      </w:r>
-      <w:r>
-        <w:rPr>
-          <w:rFonts w:asciiTheme="majorBidi" w:hAnsiTheme="majorBidi" w:cstheme="majorBidi"/>
-          <w:b/>
-          <w:bCs/>
-        </w:rPr>
-        <w:t xml:space="preserve"> #</w:t>
-      </w:r>
-      <w:r>
-        <w:rPr>
-          <w:rFonts w:asciiTheme="majorBidi" w:hAnsiTheme="majorBidi" w:cstheme="majorBidi"/>
-          <w:b/>
-          <w:bCs/>
-        </w:rPr>
-        <w:t>f</w:t>
-      </w:r>
-      <w:r>
-        <w:rPr>
-          <w:rFonts w:asciiTheme="majorBidi" w:hAnsiTheme="majorBidi" w:cstheme="majorBidi"/>
-        </w:rPr>
-        <w:t>; Display</w:t>
-      </w:r>
-      <w:r>
-        <w:rPr>
-          <w:rFonts w:asciiTheme="majorBidi" w:hAnsiTheme="majorBidi" w:cstheme="majorBidi"/>
-        </w:rPr>
-        <w:t>: a = ____ (the answer is 2)</w:t>
-      </w:r>
-    </w:p>
-    <w:p>
-      <w:pPr>
-        <w:jc w:val="both"/>
-        <w:rPr>
-          <w:rFonts w:asciiTheme="majorBidi" w:hAnsiTheme="majorBidi" w:cstheme="majorBidi"/>
-        </w:rPr>
-      </w:pPr>
-      <w:r>
-        <w:rPr>
-          <w:rFonts w:asciiTheme="majorBidi" w:hAnsiTheme="majorBidi" w:cstheme="majorBidi"/>
-        </w:rPr>
-        <w:t xml:space="preserve">In between the rule, lies the answer and the student should type the same answer in the blank while attempting the puzzle to get it correct. </w:t>
-      </w:r>
-    </w:p>
-    <w:p>
-      <w:pPr>
-        <w:jc w:val="both"/>
-        <w:rPr>
-          <w:rFonts w:asciiTheme="majorBidi" w:hAnsiTheme="majorBidi" w:cstheme="majorBidi"/>
-        </w:rPr>
-      </w:pPr>
-    </w:p>
-    <w:p>
-      <w:pPr>
-        <w:jc w:val="both"/>
-        <w:rPr>
-          <w:rFonts w:asciiTheme="majorBidi" w:hAnsiTheme="majorBidi" w:cstheme="majorBidi"/>
-          <w:b/>
-          <w:bCs/>
-        </w:rPr>
-      </w:pPr>
-      <w:r>
-        <w:rPr>
-          <w:rFonts w:asciiTheme="majorBidi" w:hAnsiTheme="majorBidi" w:cstheme="majorBidi"/>
-          <w:b/>
-          <w:bCs/>
-        </w:rPr>
-        <w:t>INDENTATION</w:t>
-      </w:r>
-    </w:p>
-    <w:p>
-      <w:pPr>
-        <w:jc w:val="both"/>
-        <w:rPr>
-          <w:rFonts w:asciiTheme="majorBidi" w:hAnsiTheme="majorBidi" w:cstheme="majorBidi"/>
-        </w:rPr>
-      </w:pPr>
-      <w:r>
-        <w:rPr>
-          <w:rFonts w:asciiTheme="majorBidi" w:hAnsiTheme="majorBidi" w:cstheme="majorBidi"/>
-          <w:b/>
-          <w:bCs/>
-        </w:rPr>
-        <w:t>#t#</w:t>
-      </w:r>
-      <w:r>
-        <w:rPr>
-          <w:rFonts w:asciiTheme="majorBidi" w:hAnsiTheme="majorBidi" w:cstheme="majorBidi"/>
-        </w:rPr>
-        <w:t>: indentation</w:t>
-      </w:r>
-    </w:p>
-    <w:p>
-      <w:pPr>
-        <w:jc w:val="both"/>
-        <w:rPr>
-          <w:rFonts w:asciiTheme="majorBidi" w:hAnsiTheme="majorBidi" w:cstheme="majorBidi"/>
-        </w:rPr>
-      </w:pPr>
-      <w:r>
-        <w:rPr>
-          <w:rFonts w:asciiTheme="majorBidi" w:hAnsiTheme="majorBidi" w:cstheme="majorBidi"/>
-          <w:b/>
-          <w:bCs/>
-        </w:rPr>
-        <w:t>Example:</w:t>
-      </w:r>
-      <w:r>
-        <w:rPr>
-          <w:rFonts w:asciiTheme="majorBidi" w:hAnsiTheme="majorBidi" w:cstheme="majorBidi"/>
-        </w:rPr>
-        <w:t xml:space="preserve"> </w:t>
-      </w:r>
-      <w:r>
-        <w:rPr>
-          <w:rFonts w:asciiTheme="majorBidi" w:hAnsiTheme="majorBidi" w:cstheme="majorBidi"/>
-          <w:b/>
-          <w:bCs/>
-        </w:rPr>
-        <w:t>#</w:t>
-      </w:r>
-      <w:proofErr w:type="spellStart"/>
-      <w:r>
-        <w:rPr>
-          <w:rFonts w:asciiTheme="majorBidi" w:hAnsiTheme="majorBidi" w:cstheme="majorBidi"/>
-          <w:b/>
-          <w:bCs/>
-        </w:rPr>
-        <w:t>ttt</w:t>
-      </w:r>
-      <w:proofErr w:type="spellEnd"/>
-      <w:r>
-        <w:rPr>
-          <w:rFonts w:asciiTheme="majorBidi" w:hAnsiTheme="majorBidi" w:cstheme="majorBidi"/>
-          <w:b/>
-          <w:bCs/>
-        </w:rPr>
-        <w:t>#</w:t>
-      </w:r>
-      <w:r>
-        <w:rPr>
-          <w:rFonts w:asciiTheme="majorBidi" w:hAnsiTheme="majorBidi" w:cstheme="majorBidi"/>
-        </w:rPr>
-        <w:t xml:space="preserve"> </w:t>
-      </w:r>
-      <w:r>
-        <w:rPr>
-          <w:rFonts w:asciiTheme="majorBidi" w:hAnsiTheme="majorBidi" w:cstheme="majorBidi"/>
-        </w:rPr>
-        <w:t>It is</w:t>
-      </w:r>
-      <w:r>
-        <w:rPr>
-          <w:rFonts w:asciiTheme="majorBidi" w:hAnsiTheme="majorBidi" w:cstheme="majorBidi"/>
-        </w:rPr>
-        <w:t xml:space="preserve"> an example of </w:t>
-      </w:r>
-      <w:r>
-        <w:rPr>
-          <w:rFonts w:asciiTheme="majorBidi" w:hAnsiTheme="majorBidi" w:cstheme="majorBidi"/>
-        </w:rPr>
-        <w:t>3 indentation</w:t>
-      </w:r>
-      <w:r>
-        <w:rPr>
-          <w:rFonts w:asciiTheme="majorBidi" w:hAnsiTheme="majorBidi" w:cstheme="majorBidi"/>
-        </w:rPr>
-        <w:t xml:space="preserve"> as one t would define one level of indentation in the code required.</w:t>
-      </w:r>
-    </w:p>
-    <w:p>
-      <w:pPr>
-        <w:jc w:val="both"/>
-        <w:rPr>
-          <w:rFonts w:asciiTheme="majorBidi" w:hAnsiTheme="majorBidi" w:cstheme="majorBidi"/>
-        </w:rPr>
-      </w:pPr>
     </w:p>
     <w:p>
       <w:pPr>
@@ -2550,6 +2462,7 @@
           <w:rFonts w:asciiTheme="majorBidi" w:hAnsiTheme="majorBidi" w:cstheme="majorBidi"/>
           <w:noProof/>
         </w:rPr>
+        <w:lastRenderedPageBreak/>
         <mc:AlternateContent>
           <mc:Choice Requires="wps">
             <w:drawing>
@@ -2991,7 +2904,6 @@
           <w:rFonts w:asciiTheme="majorBidi" w:hAnsiTheme="majorBidi" w:cstheme="majorBidi"/>
           <w:noProof/>
         </w:rPr>
-        <w:lastRenderedPageBreak/>
         <w:drawing>
           <wp:inline distT="0" distB="0" distL="0" distR="0" wp14:anchorId="2F629B04" wp14:editId="0E22445D">
             <wp:extent cx="5273040" cy="3059316"/>
@@ -3228,17 +3140,11 @@
           <w:rFonts w:asciiTheme="majorBidi" w:hAnsiTheme="majorBidi" w:cstheme="majorBidi"/>
         </w:rPr>
       </w:pPr>
-    </w:p>
-    <w:p>
-      <w:pPr>
-        <w:rPr>
-          <w:rFonts w:asciiTheme="majorBidi" w:hAnsiTheme="majorBidi" w:cstheme="majorBidi"/>
-        </w:rPr>
-      </w:pPr>
-      <w:r>
-        <w:rPr>
-          <w:rFonts w:asciiTheme="majorBidi" w:hAnsiTheme="majorBidi" w:cstheme="majorBidi"/>
-        </w:rPr>
+      <w:r>
+        <w:rPr>
+          <w:rFonts w:asciiTheme="majorBidi" w:hAnsiTheme="majorBidi" w:cstheme="majorBidi"/>
+        </w:rPr>
+        <w:lastRenderedPageBreak/>
         <w:t>After the students attempt the test/problem:</w:t>
       </w:r>
     </w:p>
@@ -3339,7 +3245,6 @@
         <w:rPr>
           <w:rFonts w:asciiTheme="majorBidi" w:hAnsiTheme="majorBidi" w:cstheme="majorBidi"/>
         </w:rPr>
-        <w:lastRenderedPageBreak/>
         <w:t xml:space="preserve">Availability of the mistakes committed by the student: The instructor can choose to show the mistakes committed by the student after the student attempts the quiz. The instructor can also set the limit after which the mistakes of the student will be available to prevent the over-use of this feature or to prevent the hit and trial by the students.  </w:t>
       </w:r>
     </w:p>
@@ -3545,6 +3450,7 @@
           <w:rFonts w:asciiTheme="majorBidi" w:hAnsiTheme="majorBidi" w:cstheme="majorBidi"/>
           <w:noProof/>
         </w:rPr>
+        <w:lastRenderedPageBreak/>
         <w:drawing>
           <wp:inline distT="0" distB="0" distL="0" distR="0" wp14:anchorId="7C2FACFD" wp14:editId="474C87DE">
             <wp:extent cx="4228763" cy="2484120"/>
@@ -3634,6 +3540,16 @@
     <w:p>
       <w:pPr>
         <w:pStyle w:val="ListParagraph"/>
+        <w:ind w:left="0"/>
+        <w:jc w:val="both"/>
+        <w:rPr>
+          <w:rFonts w:asciiTheme="majorBidi" w:hAnsiTheme="majorBidi" w:cstheme="majorBidi"/>
+        </w:rPr>
+      </w:pPr>
+    </w:p>
+    <w:p>
+      <w:pPr>
+        <w:pStyle w:val="ListParagraph"/>
         <w:numPr>
           <w:ilvl w:val="0"/>
           <w:numId w:val="2"/>
@@ -3647,7 +3563,6 @@
         <w:rPr>
           <w:rFonts w:asciiTheme="majorBidi" w:hAnsiTheme="majorBidi" w:cstheme="majorBidi"/>
         </w:rPr>
-        <w:lastRenderedPageBreak/>
         <w:t xml:space="preserve">Due date of the problem/test: The instructor can choose to add the due date of the problem or test by which the students will have to complete it. This will make sure that the students are working over the problem/test continuously as per the requirements of the design of the course undertaken by the instructor. </w:t>
       </w:r>
     </w:p>
@@ -4006,6 +3921,7 @@
         <w:rPr>
           <w:rFonts w:asciiTheme="majorBidi" w:hAnsiTheme="majorBidi" w:cstheme="majorBidi"/>
         </w:rPr>
+        <w:lastRenderedPageBreak/>
         <w:t>The normal distribution of time spent</w:t>
       </w:r>
       <w:r>
@@ -4351,7 +4267,6 @@
         <w:rPr>
           <w:noProof/>
         </w:rPr>
-        <w:lastRenderedPageBreak/>
         <w:drawing>
           <wp:inline distT="0" distB="0" distL="0" distR="0" wp14:anchorId="7115A4DB" wp14:editId="78B05B73">
             <wp:extent cx="5943600" cy="3581749"/>
@@ -4422,13 +4337,7 @@
         <w:rPr>
           <w:rFonts w:asciiTheme="majorBidi" w:hAnsiTheme="majorBidi" w:cstheme="majorBidi"/>
         </w:rPr>
-        <w:t>9</w:t>
-      </w:r>
-      <w:r>
-        <w:rPr>
-          <w:rFonts w:asciiTheme="majorBidi" w:hAnsiTheme="majorBidi" w:cstheme="majorBidi"/>
-        </w:rPr>
-        <w:t>: The parsons puzzle test for the student where the student will attempt the quiz.</w:t>
+        <w:t>9: The parsons puzzle test for the student where the student will attempt the quiz.</w:t>
       </w:r>
     </w:p>
     <w:p>
@@ -4652,6 +4561,7 @@
         <w:rPr>
           <w:rFonts w:asciiTheme="majorBidi" w:hAnsiTheme="majorBidi" w:cstheme="majorBidi"/>
         </w:rPr>
+        <w:lastRenderedPageBreak/>
         <w:t xml:space="preserve">3. Students can even </w:t>
       </w:r>
       <w:r>
@@ -4679,7 +4589,6 @@
           <w:rFonts w:asciiTheme="majorBidi" w:hAnsiTheme="majorBidi" w:cstheme="majorBidi"/>
           <w:noProof/>
         </w:rPr>
-        <w:lastRenderedPageBreak/>
         <w:drawing>
           <wp:inline distT="0" distB="0" distL="0" distR="0" wp14:anchorId="6F5E66AA" wp14:editId="245564DC">
             <wp:extent cx="5204460" cy="3325871"/>
@@ -4870,7 +4779,9 @@
           <w:szCs w:val="28"/>
         </w:rPr>
       </w:pPr>
-      <w:r>
+    </w:p>
+    <w:p>
+      <w:pPr>
         <w:rPr>
           <w:rFonts w:asciiTheme="majorBidi" w:hAnsiTheme="majorBidi" w:cstheme="majorBidi"/>
           <w:b/>
@@ -4878,9 +4789,10 @@
           <w:sz w:val="28"/>
           <w:szCs w:val="28"/>
         </w:rPr>
-        <w:t xml:space="preserve">Automatic Calculation of </w:t>
-      </w:r>
-      <w:r>
+      </w:pPr>
+    </w:p>
+    <w:p>
+      <w:pPr>
         <w:rPr>
           <w:rFonts w:asciiTheme="majorBidi" w:hAnsiTheme="majorBidi" w:cstheme="majorBidi"/>
           <w:b/>
@@ -4888,8 +4800,7 @@
           <w:sz w:val="28"/>
           <w:szCs w:val="28"/>
         </w:rPr>
-        <w:t>Problem difficulty</w:t>
-      </w:r>
+      </w:pPr>
       <w:r>
         <w:rPr>
           <w:rFonts w:asciiTheme="majorBidi" w:hAnsiTheme="majorBidi" w:cstheme="majorBidi"/>
@@ -4898,7 +4809,8 @@
           <w:sz w:val="28"/>
           <w:szCs w:val="28"/>
         </w:rPr>
-        <w:t xml:space="preserve">: Future </w:t>
+        <w:lastRenderedPageBreak/>
+        <w:t xml:space="preserve">Automatic Calculation of </w:t>
       </w:r>
       <w:r>
         <w:rPr>
@@ -4908,6 +4820,26 @@
           <w:sz w:val="28"/>
           <w:szCs w:val="28"/>
         </w:rPr>
+        <w:t>Problem difficulty</w:t>
+      </w:r>
+      <w:r>
+        <w:rPr>
+          <w:rFonts w:asciiTheme="majorBidi" w:hAnsiTheme="majorBidi" w:cstheme="majorBidi"/>
+          <w:b/>
+          <w:bCs/>
+          <w:sz w:val="28"/>
+          <w:szCs w:val="28"/>
+        </w:rPr>
+        <w:t xml:space="preserve">: Future </w:t>
+      </w:r>
+      <w:r>
+        <w:rPr>
+          <w:rFonts w:asciiTheme="majorBidi" w:hAnsiTheme="majorBidi" w:cstheme="majorBidi"/>
+          <w:b/>
+          <w:bCs/>
+          <w:sz w:val="28"/>
+          <w:szCs w:val="28"/>
+        </w:rPr>
         <w:t>Extension</w:t>
       </w:r>
     </w:p>
@@ -4956,7 +4888,6 @@
           <w:iCs/>
           <w:color w:val="000000"/>
         </w:rPr>
-        <w:lastRenderedPageBreak/>
         <w:t xml:space="preserve">Paired type: </w:t>
       </w:r>
       <w:r>
@@ -5713,6 +5644,7 @@
         <w:rPr>
           <w:rFonts w:asciiTheme="majorBidi" w:hAnsiTheme="majorBidi" w:cstheme="majorBidi"/>
         </w:rPr>
+        <w:lastRenderedPageBreak/>
         <w:t>Monitoring student progression</w:t>
       </w:r>
       <w:r>
@@ -5781,14 +5713,7 @@
         <w:rPr>
           <w:rFonts w:asciiTheme="majorBidi" w:hAnsiTheme="majorBidi" w:cstheme="majorBidi"/>
         </w:rPr>
-        <w:t xml:space="preserve">divide the students into different groups based on their different cognitive processing strategies, regulation strategies and </w:t>
-      </w:r>
-      <w:r>
-        <w:rPr>
-          <w:rFonts w:asciiTheme="majorBidi" w:hAnsiTheme="majorBidi" w:cstheme="majorBidi"/>
-        </w:rPr>
-        <w:lastRenderedPageBreak/>
-        <w:t>learning motivations. And then suggest them with different study plans and give them adaptive supports. For example, give more background or theoretical explanations to a meaning</w:t>
+        <w:t>divide the students into different groups based on their different cognitive processing strategies, regulation strategies and learning motivations. And then suggest them with different study plans and give them adaptive supports. For example, give more background or theoretical explanations to a meaning</w:t>
       </w:r>
       <w:r>
         <w:rPr>
@@ -7954,6 +7879,7 @@
     <w:lsdException w:name="HTML Sample" w:semiHidden="1" w:unhideWhenUsed="1"/>
     <w:lsdException w:name="HTML Typewriter" w:semiHidden="1" w:unhideWhenUsed="1"/>
     <w:lsdException w:name="HTML Variable" w:semiHidden="1" w:unhideWhenUsed="1"/>
+    <w:lsdException w:name="Normal Table" w:semiHidden="1" w:unhideWhenUsed="1"/>
     <w:lsdException w:name="annotation subject" w:semiHidden="1" w:unhideWhenUsed="1"/>
     <w:lsdException w:name="No List" w:semiHidden="1" w:unhideWhenUsed="1"/>
     <w:lsdException w:name="Outline List 1" w:semiHidden="1" w:unhideWhenUsed="1"/>
@@ -8000,8 +7926,10 @@
     <w:lsdException w:name="Table Subtle 2" w:semiHidden="1" w:unhideWhenUsed="1"/>
     <w:lsdException w:name="Table Web 1" w:semiHidden="1" w:unhideWhenUsed="1"/>
     <w:lsdException w:name="Table Web 2" w:semiHidden="1" w:unhideWhenUsed="1"/>
+    <w:lsdException w:name="Table Web 3" w:semiHidden="1" w:unhideWhenUsed="1"/>
     <w:lsdException w:name="Balloon Text" w:semiHidden="1" w:unhideWhenUsed="1"/>
     <w:lsdException w:name="Table Grid" w:uiPriority="39"/>
+    <w:lsdException w:name="Table Theme" w:semiHidden="1" w:unhideWhenUsed="1"/>
     <w:lsdException w:name="Placeholder Text" w:semiHidden="1"/>
     <w:lsdException w:name="No Spacing" w:uiPriority="1" w:qFormat="1"/>
     <w:lsdException w:name="Light Shading" w:uiPriority="60"/>
@@ -8239,6 +8167,7 @@
   <w:style w:type="character" w:default="1" w:styleId="DefaultParagraphFont">
     <w:name w:val="Default Paragraph Font"/>
     <w:uiPriority w:val="1"/>
+    <w:semiHidden/>
     <w:unhideWhenUsed/>
   </w:style>
   <w:style w:type="table" w:default="1" w:styleId="TableNormal">
@@ -11405,7 +11334,7 @@
 </file>
 
 <file path=customXml/itemProps1.xml><?xml version="1.0" encoding="utf-8"?>
-<ds:datastoreItem xmlns:ds="http://schemas.openxmlformats.org/officeDocument/2006/customXml" ds:itemID="{D0F8A36D-A983-4465-BFFF-FC5EBBEBC515}">
+<ds:datastoreItem xmlns:ds="http://schemas.openxmlformats.org/officeDocument/2006/customXml" ds:itemID="{A901A27A-F29E-410A-ADFB-D2313B06FA0E}">
   <ds:schemaRefs>
     <ds:schemaRef ds:uri="http://schemas.openxmlformats.org/officeDocument/2006/bibliography"/>
   </ds:schemaRefs>

</xml_diff>